<commit_message>
Anpassungen an das Lessons Learned
</commit_message>
<xml_diff>
--- a/PROJECT/Lessons Learned/Lessons_Learned.docx
+++ b/PROJECT/Lessons Learned/Lessons_Learned.docx
@@ -91,19 +91,8 @@
           <w:sz w:val="32"/>
           <w:szCs w:val="32"/>
         </w:rPr>
-        <w:t xml:space="preserve">Modelling Wizard for Device </w:t>
-      </w:r>
-      <w:proofErr w:type="spellStart"/>
-      <w:r>
-        <w:rPr>
-          <w:rFonts w:ascii="Calibri" w:hAnsi="Calibri" w:cs="Calibri"/>
-          <w:color w:val="1F3864" w:themeColor="accent1" w:themeShade="80"/>
-          <w:sz w:val="32"/>
-          <w:szCs w:val="32"/>
-        </w:rPr>
-        <w:t>Descriptions</w:t>
-      </w:r>
-      <w:proofErr w:type="spellEnd"/>
+        <w:t>Modelling Wizard for Device Descriptions</w:t>
+      </w:r>
       <w:r>
         <w:rPr>
           <w:rStyle w:val="Erluterungen"/>
@@ -498,27 +487,7 @@
           <w:sz w:val="20"/>
           <w:szCs w:val="20"/>
         </w:rPr>
-        <w:t xml:space="preserve">Timo </w:t>
-      </w:r>
-      <w:proofErr w:type="spellStart"/>
-      <w:r>
-        <w:rPr>
-          <w:rFonts w:cstheme="minorHAnsi"/>
-          <w:color w:val="222222"/>
-          <w:sz w:val="20"/>
-          <w:szCs w:val="20"/>
-        </w:rPr>
-        <w:t>Zaoral</w:t>
-      </w:r>
-      <w:proofErr w:type="spellEnd"/>
-      <w:r>
-        <w:rPr>
-          <w:rFonts w:cstheme="minorHAnsi"/>
-          <w:color w:val="222222"/>
-          <w:sz w:val="20"/>
-          <w:szCs w:val="20"/>
-        </w:rPr>
-        <w:t xml:space="preserve"> (</w:t>
+        <w:t>Timo Zaoral (</w:t>
       </w:r>
       <w:hyperlink r:id="rId9" w:tgtFrame="_blank" w:history="1">
         <w:r>
@@ -945,7 +914,6 @@
                 <w:bCs/>
               </w:rPr>
             </w:pPr>
-            <w:proofErr w:type="spellStart"/>
             <w:r>
               <w:rPr>
                 <w:rFonts w:ascii="Calibri" w:hAnsi="Calibri" w:cs="Calibri"/>
@@ -954,7 +922,6 @@
               </w:rPr>
               <w:t>Author</w:t>
             </w:r>
-            <w:proofErr w:type="spellEnd"/>
           </w:p>
         </w:tc>
         <w:tc>
@@ -1253,7 +1220,19 @@
               <w:rPr>
                 <w:rFonts w:ascii="Calibri" w:hAnsi="Calibri" w:cs="Calibri"/>
               </w:rPr>
-              <w:t>14.05.2021</w:t>
+              <w:t>1</w:t>
+            </w:r>
+            <w:r>
+              <w:rPr>
+                <w:rFonts w:ascii="Calibri" w:hAnsi="Calibri" w:cs="Calibri"/>
+              </w:rPr>
+              <w:t>5</w:t>
+            </w:r>
+            <w:r>
+              <w:rPr>
+                <w:rFonts w:ascii="Calibri" w:hAnsi="Calibri" w:cs="Calibri"/>
+              </w:rPr>
+              <w:t>.05.2021</w:t>
             </w:r>
           </w:p>
         </w:tc>
@@ -1303,7 +1282,13 @@
               <w:rPr>
                 <w:rFonts w:ascii="Calibri" w:hAnsi="Calibri" w:cs="Calibri"/>
               </w:rPr>
-              <w:t>Stichpunkte ausformuliert und Dokument fertig gestellt.</w:t>
+              <w:t>Stichpunkte ausformuliert und Dokument fertig gestellt</w:t>
+            </w:r>
+            <w:r>
+              <w:rPr>
+                <w:rFonts w:ascii="Calibri" w:hAnsi="Calibri" w:cs="Calibri"/>
+              </w:rPr>
+              <w:t xml:space="preserve"> nach Absprache mit dem Kunden</w:t>
             </w:r>
           </w:p>
         </w:tc>
@@ -1833,63 +1818,7 @@
         <w:rPr>
           <w:lang w:eastAsia="de-DE"/>
         </w:rPr>
-        <w:t xml:space="preserve">ohne Dokumentation schnell in Chaos ausarten kann, hat sich das Team dazu entschlossen GitHub als Medium zu benutzen um alles was gemacht wird zentral zu speichern und ordentlich zu dokumentieren. Die Erstellung des GitHub Repositories verlief ohne Probleme. Über das ganze Projekt hinweg hat jeder seine </w:t>
-      </w:r>
-      <w:proofErr w:type="spellStart"/>
-      <w:r>
-        <w:rPr>
-          <w:lang w:eastAsia="de-DE"/>
-        </w:rPr>
-        <w:t>Pushes</w:t>
-      </w:r>
-      <w:proofErr w:type="spellEnd"/>
-      <w:r>
-        <w:rPr>
-          <w:lang w:eastAsia="de-DE"/>
-        </w:rPr>
-        <w:t xml:space="preserve"> und </w:t>
-      </w:r>
-      <w:proofErr w:type="spellStart"/>
-      <w:r>
-        <w:rPr>
-          <w:lang w:eastAsia="de-DE"/>
-        </w:rPr>
-        <w:t>Merge</w:t>
-      </w:r>
-      <w:proofErr w:type="spellEnd"/>
-      <w:r>
-        <w:rPr>
-          <w:lang w:eastAsia="de-DE"/>
-        </w:rPr>
-        <w:t xml:space="preserve"> Request sauber betitelt. Wenn Probleme erkannt wurden, sind diese auch als </w:t>
-      </w:r>
-      <w:proofErr w:type="spellStart"/>
-      <w:r>
-        <w:rPr>
-          <w:lang w:eastAsia="de-DE"/>
-        </w:rPr>
-        <w:t>Issues</w:t>
-      </w:r>
-      <w:proofErr w:type="spellEnd"/>
-      <w:r>
-        <w:rPr>
-          <w:lang w:eastAsia="de-DE"/>
-        </w:rPr>
-        <w:t xml:space="preserve"> </w:t>
-      </w:r>
-      <w:proofErr w:type="spellStart"/>
-      <w:r>
-        <w:rPr>
-          <w:lang w:eastAsia="de-DE"/>
-        </w:rPr>
-        <w:t>getracked</w:t>
-      </w:r>
-      <w:proofErr w:type="spellEnd"/>
-      <w:r>
-        <w:rPr>
-          <w:lang w:eastAsia="de-DE"/>
-        </w:rPr>
-        <w:t xml:space="preserve"> worden. Falls etwas undeutlich oder unklar für die anderen Teammitglieder war, wurde die Person angesprochen sodass alles was gemacht wurde auch transparent für alle war.</w:t>
+        <w:t>ohne Dokumentation schnell in Chaos ausarten kann, hat sich das Team dazu entschlossen GitHub als Medium zu benutzen um alles was gemacht wird zentral zu speichern und ordentlich zu dokumentieren. Die Erstellung des GitHub Repositories verlief ohne Probleme. Über das ganze Projekt hinweg hat jeder seine Pushes und Merge Request sauber betitelt. Wenn Probleme erkannt wurden, sind diese auch als Issues getracked worden. Falls etwas undeutlich oder unklar für die anderen Teammitglieder war, wurde die Person angesprochen sodass alles was gemacht wurde auch transparent für alle war.</w:t>
       </w:r>
     </w:p>
     <w:p>
@@ -1933,27 +1862,64 @@
         <w:rPr>
           <w:lang w:eastAsia="de-DE"/>
         </w:rPr>
-        <w:t xml:space="preserve">Wie aus dem Projekthandbuch schon hervorgeht ist das Team mithilfe des </w:t>
-      </w:r>
-      <w:proofErr w:type="spellStart"/>
-      <w:r>
-        <w:rPr>
-          <w:lang w:eastAsia="de-DE"/>
-        </w:rPr>
-        <w:t>Scrum</w:t>
-      </w:r>
-      <w:proofErr w:type="spellEnd"/>
-      <w:r>
-        <w:rPr>
-          <w:lang w:eastAsia="de-DE"/>
-        </w:rPr>
-        <w:t xml:space="preserve"> Prinzips geleitet worden. Im Gegensatz zu der ersten Hälfte des Projektes wo das Team wöchentliche Sprints absolviert hat wurde in der zweiten Hälfte des Projektes die länge eines Sprints auf zwei Wochen verlängert, da die Entwicklungen längere Zeit brauchten. Was besonders positiv auffällt ist das jedes Teammitglied bei allen Meetings anwesend war. Darüber hinaus waren die Teammitglieder nicht nur anwesend, sondern haben auch proaktiv an dem Meeting teilgenommen. Üblicher Weise wurde das Team in die Agenda des aktuellen Sprint Reviews </w:t>
-      </w:r>
-      <w:r>
-        <w:rPr>
-          <w:lang w:eastAsia="de-DE"/>
-        </w:rPr>
-        <w:t xml:space="preserve">eingeweiht. Danach haben sich die Teammitglieder gegenseitig Feedback zu ihren Dokumenten oder Entwicklungen gegeben und sich gegenseitig aufgebaut, falls jemand die Motivation verliert hat. Es </w:t>
+        <w:t xml:space="preserve">Wie aus dem Projekthandbuch schon hervorgeht ist das Team mithilfe des Scrum Prinzips geleitet worden. Im Gegensatz zu der ersten Hälfte des Projektes wo das Team wöchentliche Sprints absolviert hat wurde in der zweiten Hälfte des Projektes die länge eines Sprints auf zwei Wochen verlängert, da die Entwicklungen längere Zeit brauchten. Was besonders positiv auffällt ist das jedes Teammitglied bei allen Meetings anwesend war. Darüber hinaus waren die Teammitglieder nicht nur anwesend, sondern haben auch proaktiv an dem Meeting teilgenommen. Üblicher Weise wurde das Team in die Agenda des aktuellen Sprint Reviews </w:t>
+      </w:r>
+      <w:r>
+        <w:rPr>
+          <w:lang w:eastAsia="de-DE"/>
+        </w:rPr>
+        <w:t>eingeweiht</w:t>
+      </w:r>
+      <w:r>
+        <w:rPr>
+          <w:lang w:eastAsia="de-DE"/>
+        </w:rPr>
+        <w:t xml:space="preserve"> anschließend</w:t>
+      </w:r>
+      <w:r>
+        <w:rPr>
+          <w:lang w:eastAsia="de-DE"/>
+        </w:rPr>
+        <w:t xml:space="preserve"> haben sich die Teammitglieder gegenseitig Feedback zu ihren Dokumenten oder Entwicklungen gegeben und sich gegenseitig aufgebaut, falls jemand die Motivation verliert hat. </w:t>
+      </w:r>
+      <w:r>
+        <w:rPr>
+          <w:lang w:eastAsia="de-DE"/>
+        </w:rPr>
+        <w:t xml:space="preserve">Durch dieses proaktive Arbeiten der Teammitglieder und eines dynamischen und detaillierten Projektplans konnte das best- mögliche Ergebnis erzielt werden. </w:t>
+      </w:r>
+    </w:p>
+    <w:p>
+      <w:pPr>
+        <w:rPr>
+          <w:lang w:eastAsia="de-DE"/>
+        </w:rPr>
+      </w:pPr>
+      <w:r>
+        <w:rPr>
+          <w:lang w:eastAsia="de-DE"/>
+        </w:rPr>
+        <w:lastRenderedPageBreak/>
+        <w:t>Ein weiterer wichtiger Punkt, welcher die einen oder anderen Missverständnisse verhindert hat, war die ständige Kommunikation mit dem Kunden. In der ersten Hälfte des Projektes ging es hauptsächlich um den richtigen Rahmen, in dem die Dokumente für die Dokumentation erstellt werden und ein erster Prototyp, um mit dem Kunden auf einen Einheitlichen Stand zu sein. In der zweiten hälfte wurde dann mit der Entwicklung fortgesetzt. Nach jedem größeren Update wurde der Kunde mit eingebunden und nach Feedback gefragt</w:t>
+      </w:r>
+      <w:r>
+        <w:rPr>
+          <w:lang w:eastAsia="de-DE"/>
+        </w:rPr>
+        <w:t>, damit nicht an dem Kunden vorbei entwickelt wird.</w:t>
+      </w:r>
+    </w:p>
+    <w:p>
+      <w:pPr>
+        <w:rPr>
+          <w:lang w:eastAsia="de-DE"/>
+        </w:rPr>
+      </w:pPr>
+      <w:r>
+        <w:rPr>
+          <w:lang w:eastAsia="de-DE"/>
+        </w:rPr>
+        <w:t>Aus den oben erläuterten Geschehnissen kann man zusammenfassend folgende Stichpunkte heraus kristallisieren:</w:t>
       </w:r>
     </w:p>
     <w:p>
@@ -1989,7 +1955,6 @@
         <w:rPr>
           <w:lang w:eastAsia="de-DE"/>
         </w:rPr>
-        <w:lastRenderedPageBreak/>
         <w:t xml:space="preserve">Zusammenhalt des Teams war sehr gut. Wenn jemand nicht </w:t>
       </w:r>
       <w:r>
@@ -2314,14 +2279,12 @@
         </w:rPr>
         <w:t xml:space="preserve">Projekt war teilweise von der Entscheidung einer Person abhängig (Raj </w:t>
       </w:r>
-      <w:proofErr w:type="spellStart"/>
       <w:r>
         <w:rPr>
           <w:lang w:eastAsia="de-DE"/>
         </w:rPr>
         <w:t>Kumarpulaparthi</w:t>
       </w:r>
-      <w:proofErr w:type="spellEnd"/>
       <w:r>
         <w:rPr>
           <w:lang w:eastAsia="de-DE"/>
@@ -2422,6 +2385,7 @@
         <w:rPr>
           <w:lang w:eastAsia="de-DE"/>
         </w:rPr>
+        <w:lastRenderedPageBreak/>
         <w:t>Einen gewissen Standard für Anforderung eines Kunden festlegen, damit es nicht zu unverhältnismäßig vielen Fragen vor Projektstart kommt</w:t>
       </w:r>
       <w:r>
@@ -2506,14 +2470,7 @@
         <w:rPr>
           <w:lang w:eastAsia="de-DE"/>
         </w:rPr>
-        <w:t xml:space="preserve">Einen Workshop mit dem Kunden vereinbaren, wo alle Stakeholder an einen Tisch kommen und den Auftrag von vorne bis hinten durchleuchten. Falls es wie hier in einem so schlecht dokumentierten und schlimmen Zustand übergeben werden soll, wo es nur noch von einer Person abhängig ist, ob das Projekt ein Erfolg wird. Den Auftrag ablehnen oder durch einen </w:t>
-      </w:r>
-      <w:r>
-        <w:rPr>
-          <w:lang w:eastAsia="de-DE"/>
-        </w:rPr>
-        <w:lastRenderedPageBreak/>
-        <w:t>deutlich höheren Mehraufwand (wie eine Neuentwicklung) einen deutlich höheren Preis ansetzen.</w:t>
+        <w:t>Einen Workshop mit dem Kunden vereinbaren, wo alle Stakeholder an einen Tisch kommen und den Auftrag von vorne bis hinten durchleuchten. Falls es wie hier in einem so schlecht dokumentierten und schlimmen Zustand übergeben werden soll, wo es nur noch von einer Person abhängig ist, ob das Projekt ein Erfolg wird. Den Auftrag ablehnen oder durch einen deutlich höheren Mehraufwand (wie eine Neuentwicklung) einen deutlich höheren Preis ansetzen.</w:t>
       </w:r>
     </w:p>
     <w:sectPr>
@@ -2656,37 +2613,12 @@
       </w:rPr>
       <w:tab/>
     </w:r>
-    <w:proofErr w:type="spellStart"/>
     <w:r>
       <w:rPr>
         <w:rFonts w:ascii="Calibri" w:hAnsi="Calibri" w:cs="Calibri"/>
         <w:lang w:val="en-GB"/>
       </w:rPr>
-      <w:t>Modellling</w:t>
-    </w:r>
-    <w:proofErr w:type="spellEnd"/>
-    <w:r>
-      <w:rPr>
-        <w:rFonts w:ascii="Calibri" w:hAnsi="Calibri" w:cs="Calibri"/>
-        <w:lang w:val="en-GB"/>
-      </w:rPr>
-      <w:t xml:space="preserve"> </w:t>
-    </w:r>
-    <w:proofErr w:type="spellStart"/>
-    <w:r>
-      <w:rPr>
-        <w:rFonts w:ascii="Calibri" w:hAnsi="Calibri" w:cs="Calibri"/>
-        <w:lang w:val="en-GB"/>
-      </w:rPr>
-      <w:t>Wizzard</w:t>
-    </w:r>
-    <w:proofErr w:type="spellEnd"/>
-    <w:r>
-      <w:rPr>
-        <w:rFonts w:ascii="Calibri" w:hAnsi="Calibri" w:cs="Calibri"/>
-        <w:lang w:val="en-GB"/>
-      </w:rPr>
-      <w:t xml:space="preserve"> | TINF19C | Team 2 | </w:t>
+      <w:t xml:space="preserve">Modellling Wizzard | TINF19C | Team 2 | </w:t>
     </w:r>
     <w:r>
       <w:rPr>

</xml_diff>

<commit_message>
Änderungen an dem Lessons Learned
</commit_message>
<xml_diff>
--- a/PROJECT/Lessons Learned/Lessons_Learned.docx
+++ b/PROJECT/Lessons Learned/Lessons_Learned.docx
@@ -1818,20 +1818,80 @@
         <w:rPr>
           <w:lang w:eastAsia="de-DE"/>
         </w:rPr>
-        <w:t>ohne Dokumentation schnell in Chaos ausarten kann, hat sich das Team dazu entschlossen GitHub als Medium zu benutzen um alles was gemacht wird zentral zu speichern und ordentlich zu dokumentieren. Die Erstellung des GitHub Repositories verlief ohne Probleme. Über das ganze Projekt hinweg hat jeder seine Pushes und Merge Request sauber betitelt. Wenn Probleme erkannt wurden, sind diese auch als Issues getracked worden. Falls etwas undeutlich oder unklar für die anderen Teammitglieder war, wurde die Person angesprochen sodass alles was gemacht wurde auch transparent für alle war.</w:t>
-      </w:r>
-    </w:p>
-    <w:p>
-      <w:pPr>
-        <w:rPr>
-          <w:lang w:eastAsia="de-DE"/>
-        </w:rPr>
-      </w:pPr>
-      <w:r>
-        <w:rPr>
-          <w:lang w:eastAsia="de-DE"/>
-        </w:rPr>
-        <w:t xml:space="preserve">Dieses Projekt wäre ohne dieses Team nicht in so einem guten Zustand fertig gestellt worden. Es ist wahr das es noch einige Anforderungen gibt, welche nicht vollends fertig gestellt worden sind, aber alle ursprünglichen Anforderungen, welche das Team am Anfang des Projekts erhalten hat, sind gänzlich fertig gestellt. Im </w:t>
+        <w:t>ohne Dokumentation schnell in Chaos ausarten kann, hat sich das Team dazu entschlossen GitHub als Medium zu benutzen um alles was gemacht wird zentral zu speichern und ordentlich zu dokumentieren. Die Erstellung des GitHub Repositories verlief ohne Probleme. Über das ganze Projekt hinweg hat jeder seine Pushes und Merge Request sauber betitelt. Wenn Probleme erkannt wurden, sind diese auch als Issues getracked worden. Falls etwas undeutlich oder unklar für die anderen Teammitglieder war, wurde die Person angesprochen</w:t>
+      </w:r>
+      <w:r>
+        <w:rPr>
+          <w:lang w:eastAsia="de-DE"/>
+        </w:rPr>
+        <w:t>,</w:t>
+      </w:r>
+      <w:r>
+        <w:rPr>
+          <w:lang w:eastAsia="de-DE"/>
+        </w:rPr>
+        <w:t xml:space="preserve"> sodass alles was gemacht wurde auch transparent für alle war.</w:t>
+      </w:r>
+    </w:p>
+    <w:p>
+      <w:pPr>
+        <w:rPr>
+          <w:lang w:eastAsia="de-DE"/>
+        </w:rPr>
+      </w:pPr>
+      <w:r>
+        <w:rPr>
+          <w:lang w:eastAsia="de-DE"/>
+        </w:rPr>
+        <w:t>Dieses Projekt wäre ohne dieses Team nicht in so einem guten Zustand fertig gestellt worden. Es ist wahr</w:t>
+      </w:r>
+      <w:r>
+        <w:rPr>
+          <w:lang w:eastAsia="de-DE"/>
+        </w:rPr>
+        <w:t>,</w:t>
+      </w:r>
+      <w:r>
+        <w:rPr>
+          <w:lang w:eastAsia="de-DE"/>
+        </w:rPr>
+        <w:t xml:space="preserve"> da</w:t>
+      </w:r>
+      <w:r>
+        <w:rPr>
+          <w:lang w:eastAsia="de-DE"/>
+        </w:rPr>
+        <w:t>s</w:t>
+      </w:r>
+      <w:r>
+        <w:rPr>
+          <w:lang w:eastAsia="de-DE"/>
+        </w:rPr>
+        <w:t>s es noch einige Anforderungen gibt, welche nicht vollends fertig gestellt worden sind</w:t>
+      </w:r>
+      <w:r>
+        <w:rPr>
+          <w:lang w:eastAsia="de-DE"/>
+        </w:rPr>
+        <w:t>.</w:t>
+      </w:r>
+      <w:r>
+        <w:rPr>
+          <w:lang w:eastAsia="de-DE"/>
+        </w:rPr>
+        <w:t xml:space="preserve"> </w:t>
+      </w:r>
+      <w:r>
+        <w:rPr>
+          <w:lang w:eastAsia="de-DE"/>
+        </w:rPr>
+        <w:t xml:space="preserve">Allerdings sind </w:t>
+      </w:r>
+      <w:r>
+        <w:rPr>
+          <w:lang w:eastAsia="de-DE"/>
+        </w:rPr>
+        <w:t xml:space="preserve">alle ursprünglichen Anforderungen, welche das Team am Anfang des Projekts erhalten hat, gänzlich fertig gestellt. Im </w:t>
       </w:r>
       <w:r>
         <w:rPr>
@@ -1862,7 +1922,31 @@
         <w:rPr>
           <w:lang w:eastAsia="de-DE"/>
         </w:rPr>
-        <w:t xml:space="preserve">Wie aus dem Projekthandbuch schon hervorgeht ist das Team mithilfe des Scrum Prinzips geleitet worden. Im Gegensatz zu der ersten Hälfte des Projektes wo das Team wöchentliche Sprints absolviert hat wurde in der zweiten Hälfte des Projektes die länge eines Sprints auf zwei Wochen verlängert, da die Entwicklungen längere Zeit brauchten. Was besonders positiv auffällt ist das jedes Teammitglied bei allen Meetings anwesend war. Darüber hinaus waren die Teammitglieder nicht nur anwesend, sondern haben auch proaktiv an dem Meeting teilgenommen. Üblicher Weise wurde das Team in die Agenda des aktuellen Sprint Reviews </w:t>
+        <w:t>Wie aus dem Projekthandbuch schon hervorgeht ist das Team mithilfe des Scrum Prinzips geleitet worden. Im Gegensatz zu der ersten Hälfte des Projektes wo das Team wöchentliche Sprints absolviert hat</w:t>
+      </w:r>
+      <w:r>
+        <w:rPr>
+          <w:lang w:eastAsia="de-DE"/>
+        </w:rPr>
+        <w:t>,</w:t>
+      </w:r>
+      <w:r>
+        <w:rPr>
+          <w:lang w:eastAsia="de-DE"/>
+        </w:rPr>
+        <w:t xml:space="preserve"> wurde in der zweiten Hälfte des Projektes die länge eines Sprints auf zwei Wochen </w:t>
+      </w:r>
+      <w:r>
+        <w:rPr>
+          <w:lang w:eastAsia="de-DE"/>
+        </w:rPr>
+        <w:t>erhöht</w:t>
+      </w:r>
+      <w:r>
+        <w:rPr>
+          <w:lang w:eastAsia="de-DE"/>
+        </w:rPr>
+        <w:t xml:space="preserve">, da die Entwicklungen längere Zeit brauchten. Was besonders positiv auffällt ist das jedes Teammitglied bei allen Meetings anwesend war. Darüber hinaus waren die Teammitglieder nicht nur anwesend, sondern haben auch proaktiv an dem Meeting teilgenommen. Üblicher Weise wurde das Team in die Agenda des aktuellen Sprint Reviews </w:t>
       </w:r>
       <w:r>
         <w:rPr>
@@ -1874,13 +1958,19 @@
         <w:rPr>
           <w:lang w:eastAsia="de-DE"/>
         </w:rPr>
+        <w:t>,</w:t>
+      </w:r>
+      <w:r>
+        <w:rPr>
+          <w:lang w:eastAsia="de-DE"/>
+        </w:rPr>
         <w:t xml:space="preserve"> anschließend</w:t>
       </w:r>
       <w:r>
         <w:rPr>
           <w:lang w:eastAsia="de-DE"/>
         </w:rPr>
-        <w:t xml:space="preserve"> haben sich die Teammitglieder gegenseitig Feedback zu ihren Dokumenten oder Entwicklungen gegeben und sich gegenseitig aufgebaut, falls jemand die Motivation verliert hat. </w:t>
+        <w:t xml:space="preserve"> haben sich die Teammitglieder gegenseitig Feedback zu ihren Dokumenten oder Entwicklungen gegeben und sich gegenseitig aufgebaut falls jemand die Motivation verliert hat. </w:t>
       </w:r>
       <w:r>
         <w:rPr>
@@ -1900,7 +1990,19 @@
           <w:lang w:eastAsia="de-DE"/>
         </w:rPr>
         <w:lastRenderedPageBreak/>
-        <w:t>Ein weiterer wichtiger Punkt, welcher die einen oder anderen Missverständnisse verhindert hat, war die ständige Kommunikation mit dem Kunden. In der ersten Hälfte des Projektes ging es hauptsächlich um den richtigen Rahmen, in dem die Dokumente für die Dokumentation erstellt werden und ein erster Prototyp, um mit dem Kunden auf einen Einheitlichen Stand zu sein. In der zweiten hälfte wurde dann mit der Entwicklung fortgesetzt. Nach jedem größeren Update wurde der Kunde mit eingebunden und nach Feedback gefragt</w:t>
+        <w:t xml:space="preserve">Ein weiterer wichtiger Punkt, welcher die einen oder anderen Missverständnisse verhindert hat, war die ständige Kommunikation mit dem Kunden. In der ersten Hälfte des Projektes ging es hauptsächlich um den richtigen Rahmen, in dem die Dokumente für die Dokumentation erstellt werden und ein erster Prototyp, um mit dem Kunden auf einen Einheitlichen Stand zu sein. In der zweiten </w:t>
+      </w:r>
+      <w:r>
+        <w:rPr>
+          <w:lang w:eastAsia="de-DE"/>
+        </w:rPr>
+        <w:t>H</w:t>
+      </w:r>
+      <w:r>
+        <w:rPr>
+          <w:lang w:eastAsia="de-DE"/>
+        </w:rPr>
+        <w:t>älfte wurde dann mit der Entwicklung fortgesetzt. Nach jedem größeren Update wurde der Kunde mit eingebunden und nach Feedback gefragt</w:t>
       </w:r>
       <w:r>
         <w:rPr>
@@ -1919,7 +2021,7 @@
         <w:rPr>
           <w:lang w:eastAsia="de-DE"/>
         </w:rPr>
-        <w:t>Aus den oben erläuterten Geschehnissen kann man zusammenfassend folgende Stichpunkte heraus kristallisieren:</w:t>
+        <w:t>Aus den oben erläuterten Geschehnissen kann man zusammenfassend folgende Stichpunkte herauskristallisieren:</w:t>
       </w:r>
     </w:p>
     <w:p>
@@ -1939,6 +2041,12 @@
         </w:rPr>
         <w:t>Erstellung des GitHubs und Pflege</w:t>
       </w:r>
+      <w:r>
+        <w:rPr>
+          <w:lang w:eastAsia="de-DE"/>
+        </w:rPr>
+        <w:t>.</w:t>
+      </w:r>
     </w:p>
     <w:p>
       <w:pPr>
@@ -2102,6 +2210,421 @@
     </w:p>
     <w:p>
       <w:pPr>
+        <w:rPr>
+          <w:lang w:eastAsia="de-DE"/>
+        </w:rPr>
+      </w:pPr>
+      <w:r>
+        <w:rPr>
+          <w:lang w:eastAsia="de-DE"/>
+        </w:rPr>
+        <w:t>Nachdem über die positiven Erfahrungen gesprochen wurde, wird auf die Probleme und Hindernisse eingegangen, welche dem Team im Verlaufe des Projekts widerfahren sind.</w:t>
+      </w:r>
+    </w:p>
+    <w:p>
+      <w:pPr>
+        <w:rPr>
+          <w:lang w:eastAsia="de-DE"/>
+        </w:rPr>
+      </w:pPr>
+      <w:r>
+        <w:rPr>
+          <w:lang w:eastAsia="de-DE"/>
+        </w:rPr>
+        <w:t xml:space="preserve">Nachdem in Abschnitt 2. über die Vorteile von GitHub gesprochen wurde gibt es auch einige Probleme, die dadurch entstanden sind. Nicht jedes Teammitglied hat vorher mit GitHub gearbeitet und für viele war es das erste Mal in diesem Umfang. Anfangs hat sich der Projektmanager mit allen Teammitgliedern hingesetzt und ihnen grob erklärt wie man GitHub auf dem privaten Rechner installiert, </w:t>
+      </w:r>
+      <w:r>
+        <w:rPr>
+          <w:lang w:eastAsia="de-DE"/>
+        </w:rPr>
+        <w:t>sodass</w:t>
+      </w:r>
+      <w:r>
+        <w:rPr>
+          <w:lang w:eastAsia="de-DE"/>
+        </w:rPr>
+        <w:t xml:space="preserve"> auch alle damit arbeiten konnten. Doch nicht bei allen hat es auf Anhieb funktioniert und es gab immer mal Probleme bei dem Teilen von Daten, welche sich erfahrenere Teammitglieder anscha</w:t>
+      </w:r>
+      <w:r>
+        <w:rPr>
+          <w:lang w:eastAsia="de-DE"/>
+        </w:rPr>
+        <w:t>uten, um es zu lösen</w:t>
+      </w:r>
+      <w:r>
+        <w:rPr>
+          <w:lang w:eastAsia="de-DE"/>
+        </w:rPr>
+        <w:t>. Ein weiteres Problem, welches sich durch die Nutzung von GitHub ergeben hat, war die Benutzung der sogenannten Branch Funktion. Anfangs hat sich das Team darauf geeinigt</w:t>
+      </w:r>
+      <w:r>
+        <w:rPr>
+          <w:lang w:eastAsia="de-DE"/>
+        </w:rPr>
+        <w:t>,</w:t>
+      </w:r>
+      <w:r>
+        <w:rPr>
+          <w:lang w:eastAsia="de-DE"/>
+        </w:rPr>
+        <w:t xml:space="preserve"> da</w:t>
+      </w:r>
+      <w:r>
+        <w:rPr>
+          <w:lang w:eastAsia="de-DE"/>
+        </w:rPr>
+        <w:t>s</w:t>
+      </w:r>
+      <w:r>
+        <w:rPr>
+          <w:lang w:eastAsia="de-DE"/>
+        </w:rPr>
+        <w:t xml:space="preserve">s jeder seinen eigenen Branch bekommt, was nach genauerer Überlegung keinen Sinn gemacht hat. Anschließend wollte das Team für jedes Modul einen Branch erstellen. Danach </w:t>
+      </w:r>
+      <w:r>
+        <w:rPr>
+          <w:lang w:eastAsia="de-DE"/>
+        </w:rPr>
+        <w:t xml:space="preserve">wurden die Branches in Funktionale und Nicht-Funktionale Änderungen an dem Modelling Wizzard aufgeteilt, bis schließlich sich der Projekt Manger reichlich informiert hat. Das Endergebnis worauf sich dann auch jeder geeinigt hat ist, dass die Branches so genutzt werden wie sie auch eigentlich angedacht wurden. Ein Branch für die aktuelle funktionierende Version des Projektes und ein Branch für alle Entwicklungen, welche noch nicht eingehend getestet wurden und somit noch nicht den Produktionsstatus erlangt haben. </w:t>
+      </w:r>
+      <w:r>
+        <w:rPr>
+          <w:lang w:eastAsia="de-DE"/>
+        </w:rPr>
+        <w:t xml:space="preserve">Auf </w:t>
+      </w:r>
+      <w:r>
+        <w:rPr>
+          <w:lang w:eastAsia="de-DE"/>
+        </w:rPr>
+        <w:t>diese</w:t>
+      </w:r>
+      <w:r>
+        <w:rPr>
+          <w:lang w:eastAsia="de-DE"/>
+        </w:rPr>
+        <w:t xml:space="preserve"> </w:t>
+      </w:r>
+      <w:r>
+        <w:rPr>
+          <w:lang w:eastAsia="de-DE"/>
+        </w:rPr>
+        <w:t>Weise können schließlich verschiedene Versionen des Modelling Wizzards erstellt werden.</w:t>
+      </w:r>
+    </w:p>
+    <w:p>
+      <w:pPr>
+        <w:rPr>
+          <w:lang w:eastAsia="de-DE"/>
+        </w:rPr>
+      </w:pPr>
+      <w:r>
+        <w:rPr>
+          <w:lang w:eastAsia="de-DE"/>
+        </w:rPr>
+        <w:t>Wie aus dem Projekthandbuch hervorgeht ist das Projekt keine Eigenentwicklung, sondern wurde von einem anderen Unternehmen so an unser Team übergeben. Es gab für das Team keine Möglichkeit</w:t>
+      </w:r>
+      <w:r>
+        <w:rPr>
+          <w:lang w:eastAsia="de-DE"/>
+        </w:rPr>
+        <w:t xml:space="preserve">, </w:t>
+      </w:r>
+      <w:r>
+        <w:rPr>
+          <w:lang w:eastAsia="de-DE"/>
+        </w:rPr>
+        <w:t>vorab den aktuellen Stand des Vorgängerprojekt</w:t>
+      </w:r>
+      <w:r>
+        <w:rPr>
+          <w:lang w:eastAsia="de-DE"/>
+        </w:rPr>
+        <w:t>s</w:t>
+      </w:r>
+      <w:r>
+        <w:rPr>
+          <w:lang w:eastAsia="de-DE"/>
+        </w:rPr>
+        <w:t xml:space="preserve"> </w:t>
+      </w:r>
+      <w:r>
+        <w:rPr>
+          <w:lang w:eastAsia="de-DE"/>
+        </w:rPr>
+        <w:t>zu überprüfen</w:t>
+      </w:r>
+      <w:r>
+        <w:rPr>
+          <w:lang w:eastAsia="de-DE"/>
+        </w:rPr>
+        <w:t>.</w:t>
+      </w:r>
+      <w:r>
+        <w:rPr>
+          <w:lang w:eastAsia="de-DE"/>
+        </w:rPr>
+        <w:t xml:space="preserve"> Das Team wurde nicht </w:t>
+      </w:r>
+      <w:r>
+        <w:rPr>
+          <w:lang w:eastAsia="de-DE"/>
+        </w:rPr>
+        <w:lastRenderedPageBreak/>
+        <w:t xml:space="preserve">richtig in die Funktionalität des Programms eingeführt. Zwar gab es einen </w:t>
+      </w:r>
+      <w:r>
+        <w:rPr>
+          <w:lang w:eastAsia="de-DE"/>
+        </w:rPr>
+        <w:t>Termin,</w:t>
+      </w:r>
+      <w:r>
+        <w:rPr>
+          <w:lang w:eastAsia="de-DE"/>
+        </w:rPr>
+        <w:t xml:space="preserve"> in dem ein Workflow mit dem Modelling Wizzard gezeigt wurde, aber war diese Einführung nicht informativ genug. Der Kunde hat die Anforderungen an das Projekt</w:t>
+      </w:r>
+      <w:r>
+        <w:rPr>
+          <w:lang w:eastAsia="de-DE"/>
+        </w:rPr>
+        <w:t xml:space="preserve"> außerdem</w:t>
+      </w:r>
+      <w:r>
+        <w:rPr>
+          <w:lang w:eastAsia="de-DE"/>
+        </w:rPr>
+        <w:t xml:space="preserve"> sehr schwammig und nicht genau genug formuliert. Es ist jedoch in</w:t>
+      </w:r>
+      <w:r>
+        <w:rPr>
+          <w:lang w:eastAsia="de-DE"/>
+        </w:rPr>
+        <w:t xml:space="preserve"> der Verantwortung des Teams nicht nur während des Projekts, sondern auch vor Projektstart genaue Anforderungen und Rahmenbedingungen von dem Kunden zu ermitteln.</w:t>
+      </w:r>
+    </w:p>
+    <w:p>
+      <w:pPr>
+        <w:rPr>
+          <w:lang w:eastAsia="de-DE"/>
+        </w:rPr>
+      </w:pPr>
+      <w:r>
+        <w:rPr>
+          <w:lang w:eastAsia="de-DE"/>
+        </w:rPr>
+        <w:t>Der Code des Vorgängerprojekt</w:t>
+      </w:r>
+      <w:r>
+        <w:rPr>
+          <w:lang w:eastAsia="de-DE"/>
+        </w:rPr>
+        <w:t>s</w:t>
+      </w:r>
+      <w:r>
+        <w:rPr>
+          <w:lang w:eastAsia="de-DE"/>
+        </w:rPr>
+        <w:t xml:space="preserve"> war unstrukturiert, unleserlich, unkommentiert und zusammengefasst einfach nicht verständlich für außenstehende. Deshalb hat das Team sehr viel Zeit damit verbracht den Code zu analysieren und einen Weg zu finden die Anforderungen des Kunden umzusetzen. Zeitweise war auch die Überlegung des Teams das Vorgängerprojekt nicht zu verwenden und von vorne anzufangen. Nach langem recherchieren konnte der Projektmanager </w:t>
+      </w:r>
+      <w:r>
+        <w:rPr>
+          <w:lang w:eastAsia="de-DE"/>
+        </w:rPr>
+        <w:t xml:space="preserve">jedoch den Verantwortlichen </w:t>
+      </w:r>
+      <w:r>
+        <w:rPr>
+          <w:lang w:eastAsia="de-DE"/>
+        </w:rPr>
+        <w:t xml:space="preserve">für das Vorgängerprojekt kontaktieren und es wurde sich auf ein Treffen geeinigt, wo der Verantwortliche seinen Code erklärt </w:t>
+      </w:r>
+      <w:r>
+        <w:rPr>
+          <w:lang w:eastAsia="de-DE"/>
+        </w:rPr>
+        <w:t xml:space="preserve">hat </w:t>
+      </w:r>
+      <w:r>
+        <w:rPr>
+          <w:lang w:eastAsia="de-DE"/>
+        </w:rPr>
+        <w:t xml:space="preserve">und das Team richtig in alle Funktionalitäten und deren Codestellen </w:t>
+      </w:r>
+      <w:r>
+        <w:rPr>
+          <w:lang w:eastAsia="de-DE"/>
+        </w:rPr>
+        <w:t>eingewiesen hat</w:t>
+      </w:r>
+      <w:r>
+        <w:rPr>
+          <w:lang w:eastAsia="de-DE"/>
+        </w:rPr>
+        <w:t xml:space="preserve">. </w:t>
+      </w:r>
+      <w:r>
+        <w:rPr>
+          <w:lang w:eastAsia="de-DE"/>
+        </w:rPr>
+        <w:t xml:space="preserve">Mithilfe dieser Einweisung konnte das Team alle wichtigen Codestellen identifizieren und mit den funktionalen Änderungen beginnen.  </w:t>
+      </w:r>
+    </w:p>
+    <w:p>
+      <w:pPr>
+        <w:rPr>
+          <w:lang w:eastAsia="de-DE"/>
+        </w:rPr>
+      </w:pPr>
+      <w:r>
+        <w:rPr>
+          <w:lang w:eastAsia="de-DE"/>
+        </w:rPr>
+        <w:t>Während der Entwicklung gab es auch immer wieder Probleme</w:t>
+      </w:r>
+      <w:r>
+        <w:rPr>
+          <w:lang w:eastAsia="de-DE"/>
+        </w:rPr>
+        <w:t>,</w:t>
+      </w:r>
+      <w:r>
+        <w:rPr>
+          <w:lang w:eastAsia="de-DE"/>
+        </w:rPr>
+        <w:t xml:space="preserve"> die einige Mitglieder an den Rand der Verzweiflung gebracht haben. Nicht nur gab es immer wieder Bugs</w:t>
+      </w:r>
+      <w:r>
+        <w:rPr>
+          <w:lang w:eastAsia="de-DE"/>
+        </w:rPr>
+        <w:t xml:space="preserve">, sondern </w:t>
+      </w:r>
+      <w:r>
+        <w:rPr>
+          <w:lang w:eastAsia="de-DE"/>
+        </w:rPr>
+        <w:t>einfach Funktionalitäten</w:t>
+      </w:r>
+      <w:r>
+        <w:rPr>
+          <w:lang w:eastAsia="de-DE"/>
+        </w:rPr>
+        <w:t>,</w:t>
+      </w:r>
+      <w:r>
+        <w:rPr>
+          <w:lang w:eastAsia="de-DE"/>
+        </w:rPr>
+        <w:t xml:space="preserve"> </w:t>
+      </w:r>
+      <w:r>
+        <w:rPr>
+          <w:lang w:eastAsia="de-DE"/>
+        </w:rPr>
+        <w:t xml:space="preserve">welche </w:t>
+      </w:r>
+      <w:r>
+        <w:rPr>
+          <w:lang w:eastAsia="de-DE"/>
+        </w:rPr>
+        <w:t xml:space="preserve">anboten wurden aber in Wirklichkeit nicht einmal </w:t>
+      </w:r>
+      <w:r>
+        <w:rPr>
+          <w:lang w:eastAsia="de-DE"/>
+        </w:rPr>
+        <w:t>implementiert</w:t>
+      </w:r>
+      <w:r>
+        <w:rPr>
+          <w:lang w:eastAsia="de-DE"/>
+        </w:rPr>
+        <w:t xml:space="preserve"> </w:t>
+      </w:r>
+      <w:r>
+        <w:rPr>
+          <w:lang w:eastAsia="de-DE"/>
+        </w:rPr>
+        <w:t xml:space="preserve">sind. Zudem kam auch es </w:t>
+      </w:r>
+      <w:r>
+        <w:rPr>
+          <w:lang w:eastAsia="de-DE"/>
+        </w:rPr>
+        <w:t xml:space="preserve">durch einen Fehler bei der Entwicklung des Vorgänger Teams </w:t>
+      </w:r>
+      <w:r>
+        <w:rPr>
+          <w:lang w:eastAsia="de-DE"/>
+        </w:rPr>
+        <w:t>zu unwiderruflich gelöschten Inhalten</w:t>
+      </w:r>
+      <w:r>
+        <w:rPr>
+          <w:lang w:eastAsia="de-DE"/>
+        </w:rPr>
+        <w:t xml:space="preserve"> der Teammitglieder. </w:t>
+      </w:r>
+      <w:r>
+        <w:rPr>
+          <w:lang w:eastAsia="de-DE"/>
+        </w:rPr>
+        <w:t>Eine Fehlerhafte Speicherfunktion hat das Löschen aller Dateien in einem Verzeichnis bewirkt. Nicht nur</w:t>
+      </w:r>
+      <w:r>
+        <w:rPr>
+          <w:lang w:eastAsia="de-DE"/>
+        </w:rPr>
+        <w:t xml:space="preserve"> das</w:t>
+      </w:r>
+      <w:r>
+        <w:rPr>
+          <w:lang w:eastAsia="de-DE"/>
+        </w:rPr>
+        <w:t xml:space="preserve"> Lösen dieses Problems hat das Team Zeit gekostet, sondern auch die Implementierung der meisten Funktionalitäten, welche schon längst funktionieren sollten</w:t>
+      </w:r>
+      <w:r>
+        <w:rPr>
+          <w:lang w:eastAsia="de-DE"/>
+        </w:rPr>
+        <w:t>.</w:t>
+      </w:r>
+    </w:p>
+    <w:p>
+      <w:pPr>
+        <w:rPr>
+          <w:lang w:eastAsia="de-DE"/>
+        </w:rPr>
+      </w:pPr>
+      <w:r>
+        <w:rPr>
+          <w:lang w:eastAsia="de-DE"/>
+        </w:rPr>
+        <w:t>Zusammenfassend kann man sagen, dass das Team sehr durch dieses Projekt gefordert wurde. Die Zeit, die in dieses Projekt gesteckt wurde</w:t>
+      </w:r>
+      <w:r>
+        <w:rPr>
+          <w:lang w:eastAsia="de-DE"/>
+        </w:rPr>
+        <w:t>,</w:t>
+      </w:r>
+      <w:r>
+        <w:rPr>
+          <w:lang w:eastAsia="de-DE"/>
+        </w:rPr>
+        <w:t xml:space="preserve"> hat auch andere Projekte des Teams negativ beeinflusst</w:t>
+      </w:r>
+      <w:r>
+        <w:rPr>
+          <w:lang w:eastAsia="de-DE"/>
+        </w:rPr>
+        <w:t xml:space="preserve">. Mit der Qualität des Projekts ist das Team zufrieden, jedoch ist das Projekt wirtschaftlich gesehen schlecht verlaufen, weil </w:t>
+      </w:r>
+    </w:p>
+    <w:p>
+      <w:pPr>
         <w:pStyle w:val="Listenabsatz"/>
         <w:numPr>
           <w:ilvl w:val="0"/>
@@ -2175,13 +2698,7 @@
         <w:rPr>
           <w:lang w:eastAsia="de-DE"/>
         </w:rPr>
-        <w:t xml:space="preserve">Aufgaben Verteilung – </w:t>
-      </w:r>
-      <w:r>
-        <w:rPr>
-          <w:lang w:eastAsia="de-DE"/>
-        </w:rPr>
-        <w:t>Mitglieder wurden verschieden belastet, manche sehr viel andere sehr wenig.</w:t>
+        <w:t>Unklar wie mit den Programmen des Kunden gearbeitet wird.</w:t>
       </w:r>
     </w:p>
     <w:p>
@@ -2199,7 +2716,13 @@
         <w:rPr>
           <w:lang w:eastAsia="de-DE"/>
         </w:rPr>
-        <w:t>Unklar wie mit den Programmen des Kunden gearbeitet wird.</w:t>
+        <w:t xml:space="preserve">Vorgängerprojekt unstrukturiert, unleserlich, unkommentiert und nicht </w:t>
+      </w:r>
+      <w:r>
+        <w:rPr>
+          <w:lang w:eastAsia="de-DE"/>
+        </w:rPr>
+        <w:t>verständlich, daher ein enormer Zeitaufwand für kleinste Veränderungen.</w:t>
       </w:r>
     </w:p>
     <w:p>
@@ -2217,13 +2740,7 @@
         <w:rPr>
           <w:lang w:eastAsia="de-DE"/>
         </w:rPr>
-        <w:t xml:space="preserve">Vorgängerprojekt unstrukturiert, unleserlich, unkommentiert und nicht </w:t>
-      </w:r>
-      <w:r>
-        <w:rPr>
-          <w:lang w:eastAsia="de-DE"/>
-        </w:rPr>
-        <w:t>verständlich, daher ein enormer Zeitaufwand für kleinste Veränderungen.</w:t>
+        <w:t xml:space="preserve">Viele Daten verloren gegangen, da das Vorgängerprogramm einfach Ordner löscht. </w:t>
       </w:r>
     </w:p>
     <w:p>
@@ -2241,7 +2758,7 @@
         <w:rPr>
           <w:lang w:eastAsia="de-DE"/>
         </w:rPr>
-        <w:t xml:space="preserve">Viele Daten verloren gegangen, da das Vorgängerprogramm einfach Ordner löscht. </w:t>
+        <w:t>Der Kunde konnte uns keine Kontaktdaten des vorherigen Teams mitteilen, was unser Team viel Zeit gekostet hat.</w:t>
       </w:r>
     </w:p>
     <w:p>
@@ -2259,8 +2776,81 @@
         <w:rPr>
           <w:lang w:eastAsia="de-DE"/>
         </w:rPr>
-        <w:t>Der Kunde konnte uns keine Kontaktdaten des vorherigen Teams mitteilen, was unser Team viel Zeit gekostet hat.</w:t>
-      </w:r>
+        <w:t xml:space="preserve">Projekt war teilweise von der Entscheidung einer Person abhängig (Raj </w:t>
+      </w:r>
+      <w:r>
+        <w:rPr>
+          <w:lang w:eastAsia="de-DE"/>
+        </w:rPr>
+        <w:t>Kumarpulaparthi</w:t>
+      </w:r>
+      <w:r>
+        <w:rPr>
+          <w:lang w:eastAsia="de-DE"/>
+        </w:rPr>
+        <w:t>)</w:t>
+      </w:r>
+      <w:r>
+        <w:rPr>
+          <w:lang w:eastAsia="de-DE"/>
+        </w:rPr>
+        <w:t>.</w:t>
+      </w:r>
+    </w:p>
+    <w:p>
+      <w:pPr>
+        <w:rPr>
+          <w:lang w:eastAsia="de-DE"/>
+        </w:rPr>
+      </w:pPr>
+    </w:p>
+    <w:p>
+      <w:pPr>
+        <w:rPr>
+          <w:lang w:eastAsia="de-DE"/>
+        </w:rPr>
+      </w:pPr>
+    </w:p>
+    <w:p>
+      <w:pPr>
+        <w:rPr>
+          <w:lang w:eastAsia="de-DE"/>
+        </w:rPr>
+      </w:pPr>
+    </w:p>
+    <w:p>
+      <w:pPr>
+        <w:rPr>
+          <w:lang w:eastAsia="de-DE"/>
+        </w:rPr>
+      </w:pPr>
+    </w:p>
+    <w:p>
+      <w:pPr>
+        <w:pStyle w:val="berschrift1"/>
+      </w:pPr>
+      <w:r>
+        <w:lastRenderedPageBreak/>
+        <w:t xml:space="preserve"> </w:t>
+      </w:r>
+      <w:bookmarkStart w:id="5" w:name="_Toc71655421"/>
+      <w:r>
+        <w:t xml:space="preserve">Was </w:t>
+      </w:r>
+      <w:r>
+        <w:t xml:space="preserve">das Team daraus </w:t>
+      </w:r>
+      <w:r>
+        <w:t>gelernt hat</w:t>
+      </w:r>
+      <w:bookmarkEnd w:id="5"/>
+    </w:p>
+    <w:p>
+      <w:pPr>
+        <w:rPr>
+          <w:lang w:eastAsia="de-DE"/>
+        </w:rPr>
+      </w:pPr>
     </w:p>
     <w:p>
       <w:pPr>
@@ -2277,80 +2867,8 @@
         <w:rPr>
           <w:lang w:eastAsia="de-DE"/>
         </w:rPr>
-        <w:t xml:space="preserve">Projekt war teilweise von der Entscheidung einer Person abhängig (Raj </w:t>
-      </w:r>
-      <w:r>
-        <w:rPr>
-          <w:lang w:eastAsia="de-DE"/>
-        </w:rPr>
-        <w:t>Kumarpulaparthi</w:t>
-      </w:r>
-      <w:r>
-        <w:rPr>
-          <w:lang w:eastAsia="de-DE"/>
-        </w:rPr>
-        <w:t>)</w:t>
-      </w:r>
-      <w:r>
-        <w:rPr>
-          <w:lang w:eastAsia="de-DE"/>
-        </w:rPr>
-        <w:t>.</w:t>
-      </w:r>
-    </w:p>
-    <w:p>
-      <w:pPr>
-        <w:rPr>
-          <w:lang w:eastAsia="de-DE"/>
-        </w:rPr>
-      </w:pPr>
-    </w:p>
-    <w:p>
-      <w:pPr>
-        <w:rPr>
-          <w:lang w:eastAsia="de-DE"/>
-        </w:rPr>
-      </w:pPr>
-    </w:p>
-    <w:p>
-      <w:pPr>
-        <w:rPr>
-          <w:lang w:eastAsia="de-DE"/>
-        </w:rPr>
-      </w:pPr>
-    </w:p>
-    <w:p>
-      <w:pPr>
-        <w:rPr>
-          <w:lang w:eastAsia="de-DE"/>
-        </w:rPr>
-      </w:pPr>
-    </w:p>
-    <w:p>
-      <w:pPr>
-        <w:pStyle w:val="berschrift1"/>
-      </w:pPr>
-      <w:r>
-        <w:t xml:space="preserve"> </w:t>
-      </w:r>
-      <w:bookmarkStart w:id="5" w:name="_Toc71655421"/>
-      <w:r>
-        <w:t xml:space="preserve">Was </w:t>
-      </w:r>
-      <w:r>
-        <w:t xml:space="preserve">das Team daraus </w:t>
-      </w:r>
-      <w:r>
-        <w:t>gelernt hat</w:t>
-      </w:r>
-      <w:bookmarkEnd w:id="5"/>
-    </w:p>
-    <w:p>
-      <w:pPr>
-        <w:rPr>
-          <w:lang w:eastAsia="de-DE"/>
-        </w:rPr>
-      </w:pPr>
+        <w:t>Verbindlicher Workshop, um das Arbeiten mit GitHub zu vereinfachen.</w:t>
+      </w:r>
     </w:p>
     <w:p>
       <w:pPr>
@@ -2367,25 +2885,6 @@
         <w:rPr>
           <w:lang w:eastAsia="de-DE"/>
         </w:rPr>
-        <w:t>Verbindlicher Workshop, um das Arbeiten mit GitHub zu vereinfachen.</w:t>
-      </w:r>
-    </w:p>
-    <w:p>
-      <w:pPr>
-        <w:pStyle w:val="Listenabsatz"/>
-        <w:numPr>
-          <w:ilvl w:val="0"/>
-          <w:numId w:val="5"/>
-        </w:numPr>
-        <w:rPr>
-          <w:lang w:eastAsia="de-DE"/>
-        </w:rPr>
-      </w:pPr>
-      <w:r>
-        <w:rPr>
-          <w:lang w:eastAsia="de-DE"/>
-        </w:rPr>
-        <w:lastRenderedPageBreak/>
         <w:t>Einen gewissen Standard für Anforderung eines Kunden festlegen, damit es nicht zu unverhältnismäßig vielen Fragen vor Projektstart kommt</w:t>
       </w:r>
       <w:r>
@@ -2519,7 +3018,6 @@
         <w:docPartUnique/>
       </w:docPartObj>
     </w:sdtPr>
-    <w:sdtEndPr/>
     <w:sdtContent>
       <w:p>
         <w:pPr>
@@ -2618,42 +3116,7 @@
         <w:rFonts w:ascii="Calibri" w:hAnsi="Calibri" w:cs="Calibri"/>
         <w:lang w:val="en-GB"/>
       </w:rPr>
-      <w:t xml:space="preserve">Modellling Wizzard | TINF19C | Team 2 | </w:t>
-    </w:r>
-    <w:r>
-      <w:rPr>
-        <w:rFonts w:ascii="Calibri" w:hAnsi="Calibri" w:cs="Calibri"/>
-        <w:lang w:val="en-GB"/>
-      </w:rPr>
-      <w:t>17</w:t>
-    </w:r>
-    <w:r>
-      <w:rPr>
-        <w:rFonts w:ascii="Calibri" w:hAnsi="Calibri" w:cs="Calibri"/>
-        <w:lang w:val="en-GB"/>
-      </w:rPr>
-      <w:t>/</w:t>
-    </w:r>
-    <w:r>
-      <w:rPr>
-        <w:rFonts w:ascii="Calibri" w:hAnsi="Calibri" w:cs="Calibri"/>
-        <w:lang w:val="en-GB"/>
-      </w:rPr>
-      <w:t>04</w:t>
-    </w:r>
-    <w:r>
-      <w:rPr>
-        <w:rFonts w:ascii="Calibri" w:hAnsi="Calibri" w:cs="Calibri"/>
-        <w:lang w:val="en-GB"/>
-      </w:rPr>
-      <w:t>/202</w:t>
-    </w:r>
-    <w:r>
-      <w:rPr>
-        <w:rFonts w:ascii="Calibri" w:hAnsi="Calibri" w:cs="Calibri"/>
-        <w:lang w:val="en-GB"/>
-      </w:rPr>
-      <w:t>1</w:t>
+      <w:t>Modellling Wizzard | TINF19C | Team 2 | 17/04/2021</w:t>
     </w:r>
     <w:r>
       <w:rPr>

</xml_diff>

<commit_message>
Finaler Push aller lokaler Dateien PM
</commit_message>
<xml_diff>
--- a/PROJECT/Lessons Learned/Lessons_Learned.docx
+++ b/PROJECT/Lessons Learned/Lessons_Learned.docx
@@ -10,12 +10,28 @@
           <w:rFonts w:asciiTheme="minorHAnsi" w:hAnsiTheme="minorHAnsi" w:cstheme="minorHAnsi"/>
         </w:rPr>
       </w:pPr>
+      <w:proofErr w:type="spellStart"/>
       <w:r>
         <w:rPr>
           <w:rFonts w:asciiTheme="minorHAnsi" w:hAnsiTheme="minorHAnsi" w:cstheme="minorHAnsi"/>
         </w:rPr>
-        <w:t>Lessons Learned</w:t>
-      </w:r>
+        <w:t>Lessons</w:t>
+      </w:r>
+      <w:proofErr w:type="spellEnd"/>
+      <w:r>
+        <w:rPr>
+          <w:rFonts w:asciiTheme="minorHAnsi" w:hAnsiTheme="minorHAnsi" w:cstheme="minorHAnsi"/>
+        </w:rPr>
+        <w:t xml:space="preserve"> </w:t>
+      </w:r>
+      <w:proofErr w:type="spellStart"/>
+      <w:r>
+        <w:rPr>
+          <w:rFonts w:asciiTheme="minorHAnsi" w:hAnsiTheme="minorHAnsi" w:cstheme="minorHAnsi"/>
+        </w:rPr>
+        <w:t>Learned</w:t>
+      </w:r>
+      <w:proofErr w:type="spellEnd"/>
     </w:p>
     <w:p>
       <w:pPr>
@@ -91,8 +107,39 @@
           <w:sz w:val="32"/>
           <w:szCs w:val="32"/>
         </w:rPr>
-        <w:t>Modelling Wizard for Device Descriptions</w:t>
-      </w:r>
+        <w:t xml:space="preserve">Modelling Wizard </w:t>
+      </w:r>
+      <w:proofErr w:type="spellStart"/>
+      <w:r>
+        <w:rPr>
+          <w:rFonts w:ascii="Calibri" w:hAnsi="Calibri" w:cs="Calibri"/>
+          <w:color w:val="1F3864" w:themeColor="accent1" w:themeShade="80"/>
+          <w:sz w:val="32"/>
+          <w:szCs w:val="32"/>
+        </w:rPr>
+        <w:t>for</w:t>
+      </w:r>
+      <w:proofErr w:type="spellEnd"/>
+      <w:r>
+        <w:rPr>
+          <w:rFonts w:ascii="Calibri" w:hAnsi="Calibri" w:cs="Calibri"/>
+          <w:color w:val="1F3864" w:themeColor="accent1" w:themeShade="80"/>
+          <w:sz w:val="32"/>
+          <w:szCs w:val="32"/>
+        </w:rPr>
+        <w:t xml:space="preserve"> Device </w:t>
+      </w:r>
+      <w:proofErr w:type="spellStart"/>
+      <w:r>
+        <w:rPr>
+          <w:rFonts w:ascii="Calibri" w:hAnsi="Calibri" w:cs="Calibri"/>
+          <w:color w:val="1F3864" w:themeColor="accent1" w:themeShade="80"/>
+          <w:sz w:val="32"/>
+          <w:szCs w:val="32"/>
+        </w:rPr>
+        <w:t>Descriptions</w:t>
+      </w:r>
+      <w:proofErr w:type="spellEnd"/>
       <w:r>
         <w:rPr>
           <w:rStyle w:val="Erluterungen"/>
@@ -487,7 +534,27 @@
           <w:sz w:val="20"/>
           <w:szCs w:val="20"/>
         </w:rPr>
-        <w:t>Timo Zaoral (</w:t>
+        <w:t xml:space="preserve">Timo </w:t>
+      </w:r>
+      <w:proofErr w:type="spellStart"/>
+      <w:r>
+        <w:rPr>
+          <w:rFonts w:cstheme="minorHAnsi"/>
+          <w:color w:val="222222"/>
+          <w:sz w:val="20"/>
+          <w:szCs w:val="20"/>
+        </w:rPr>
+        <w:t>Zaoral</w:t>
+      </w:r>
+      <w:proofErr w:type="spellEnd"/>
+      <w:r>
+        <w:rPr>
+          <w:rFonts w:cstheme="minorHAnsi"/>
+          <w:color w:val="222222"/>
+          <w:sz w:val="20"/>
+          <w:szCs w:val="20"/>
+        </w:rPr>
+        <w:t xml:space="preserve"> (</w:t>
       </w:r>
       <w:hyperlink r:id="rId9" w:tgtFrame="_blank" w:history="1">
         <w:r>
@@ -914,6 +981,7 @@
                 <w:bCs/>
               </w:rPr>
             </w:pPr>
+            <w:proofErr w:type="spellStart"/>
             <w:r>
               <w:rPr>
                 <w:rFonts w:ascii="Calibri" w:hAnsi="Calibri" w:cs="Calibri"/>
@@ -922,6 +990,7 @@
               </w:rPr>
               <w:t>Author</w:t>
             </w:r>
+            <w:proofErr w:type="spellEnd"/>
           </w:p>
         </w:tc>
         <w:tc>
@@ -1357,7 +1426,7 @@
           <w:r>
             <w:fldChar w:fldCharType="separate"/>
           </w:r>
-          <w:hyperlink w:anchor="_Toc71655418" w:history="1">
+          <w:hyperlink w:anchor="_Toc72279117" w:history="1">
             <w:r>
               <w:rPr>
                 <w:rStyle w:val="Hyperlink"/>
@@ -1399,7 +1468,7 @@
                 <w:noProof/>
                 <w:webHidden/>
               </w:rPr>
-              <w:instrText xml:space="preserve"> PAGEREF _Toc71655418 \h </w:instrText>
+              <w:instrText xml:space="preserve"> PAGEREF _Toc72279117 \h </w:instrText>
             </w:r>
             <w:r>
               <w:rPr>
@@ -1443,7 +1512,7 @@
               <w:lang w:eastAsia="de-DE"/>
             </w:rPr>
           </w:pPr>
-          <w:hyperlink w:anchor="_Toc71655419" w:history="1">
+          <w:hyperlink w:anchor="_Toc72279118" w:history="1">
             <w:r>
               <w:rPr>
                 <w:rStyle w:val="Hyperlink"/>
@@ -1485,7 +1554,7 @@
                 <w:noProof/>
                 <w:webHidden/>
               </w:rPr>
-              <w:instrText xml:space="preserve"> PAGEREF _Toc71655419 \h </w:instrText>
+              <w:instrText xml:space="preserve"> PAGEREF _Toc72279118 \h </w:instrText>
             </w:r>
             <w:r>
               <w:rPr>
@@ -1529,7 +1598,7 @@
               <w:lang w:eastAsia="de-DE"/>
             </w:rPr>
           </w:pPr>
-          <w:hyperlink w:anchor="_Toc71655420" w:history="1">
+          <w:hyperlink w:anchor="_Toc72279119" w:history="1">
             <w:r>
               <w:rPr>
                 <w:rStyle w:val="Hyperlink"/>
@@ -1571,7 +1640,7 @@
                 <w:noProof/>
                 <w:webHidden/>
               </w:rPr>
-              <w:instrText xml:space="preserve"> PAGEREF _Toc71655420 \h </w:instrText>
+              <w:instrText xml:space="preserve"> PAGEREF _Toc72279119 \h </w:instrText>
             </w:r>
             <w:r>
               <w:rPr>
@@ -1591,7 +1660,7 @@
                 <w:noProof/>
                 <w:webHidden/>
               </w:rPr>
-              <w:t>3</w:t>
+              <w:t>4</w:t>
             </w:r>
             <w:r>
               <w:rPr>
@@ -1615,7 +1684,7 @@
               <w:lang w:eastAsia="de-DE"/>
             </w:rPr>
           </w:pPr>
-          <w:hyperlink w:anchor="_Toc71655421" w:history="1">
+          <w:hyperlink w:anchor="_Toc72279120" w:history="1">
             <w:r>
               <w:rPr>
                 <w:rStyle w:val="Hyperlink"/>
@@ -1657,7 +1726,7 @@
                 <w:noProof/>
                 <w:webHidden/>
               </w:rPr>
-              <w:instrText xml:space="preserve"> PAGEREF _Toc71655421 \h </w:instrText>
+              <w:instrText xml:space="preserve"> PAGEREF _Toc72279120 \h </w:instrText>
             </w:r>
             <w:r>
               <w:rPr>
@@ -1677,7 +1746,7 @@
                 <w:noProof/>
                 <w:webHidden/>
               </w:rPr>
-              <w:t>4</w:t>
+              <w:t>6</w:t>
             </w:r>
             <w:r>
               <w:rPr>
@@ -1730,7 +1799,7 @@
         <w:lastRenderedPageBreak/>
         <w:t xml:space="preserve"> </w:t>
       </w:r>
-      <w:bookmarkStart w:id="2" w:name="_Toc71655418"/>
+      <w:bookmarkStart w:id="2" w:name="_Toc72279117"/>
       <w:r>
         <w:t>Einleitung</w:t>
       </w:r>
@@ -1753,7 +1822,35 @@
         <w:rPr>
           <w:lang w:eastAsia="de-DE"/>
         </w:rPr>
-        <w:t xml:space="preserve">Das Projekt „Modelling Wizzard for Device Descriptions“ mit dem Kunden Rentschler &amp; Holder wurde über einen Zeitraum von 6 Monaten intensiv bearbeitet. Dabei gab es immer wieder Probleme, welche das Team vor verschiedene Hindernisse gestellt hat. Dieses Dokument soll </w:t>
+        <w:t xml:space="preserve">Das Projekt „Modelling Wizzard </w:t>
+      </w:r>
+      <w:proofErr w:type="spellStart"/>
+      <w:r>
+        <w:rPr>
+          <w:lang w:eastAsia="de-DE"/>
+        </w:rPr>
+        <w:t>for</w:t>
+      </w:r>
+      <w:proofErr w:type="spellEnd"/>
+      <w:r>
+        <w:rPr>
+          <w:lang w:eastAsia="de-DE"/>
+        </w:rPr>
+        <w:t xml:space="preserve"> Device </w:t>
+      </w:r>
+      <w:proofErr w:type="spellStart"/>
+      <w:r>
+        <w:rPr>
+          <w:lang w:eastAsia="de-DE"/>
+        </w:rPr>
+        <w:t>Descriptions</w:t>
+      </w:r>
+      <w:proofErr w:type="spellEnd"/>
+      <w:r>
+        <w:rPr>
+          <w:lang w:eastAsia="de-DE"/>
+        </w:rPr>
+        <w:t xml:space="preserve">“ mit dem Kunden Rentschler &amp; Holder wurde über einen Zeitraum von 6 Monaten intensiv bearbeitet. Dabei gab es immer wieder Probleme, welche das Team vor verschiedene Hindernisse gestellt hat. Dieses Dokument soll </w:t>
       </w:r>
       <w:r>
         <w:rPr>
@@ -1776,7 +1873,7 @@
       <w:r>
         <w:t xml:space="preserve"> </w:t>
       </w:r>
-      <w:bookmarkStart w:id="3" w:name="_Toc71655419"/>
+      <w:bookmarkStart w:id="3" w:name="_Toc72279118"/>
       <w:r>
         <w:t>Positive Erfahrungen</w:t>
       </w:r>
@@ -1799,7 +1896,35 @@
         <w:rPr>
           <w:lang w:eastAsia="de-DE"/>
         </w:rPr>
-        <w:t>Das Projekt war schwierig und hat von allen Teammitgliedern einiges abverlangt. Wie es üblich bei „Lessons Learned“ ist wird auch hier erst auf die positiven Erfahrungen, welche während des Projekts gesammelt wurden, eingegangen.</w:t>
+        <w:t>Das Projekt war schwierig und hat von allen Teammitgliedern einiges abverlangt. Wie es üblich bei „</w:t>
+      </w:r>
+      <w:proofErr w:type="spellStart"/>
+      <w:r>
+        <w:rPr>
+          <w:lang w:eastAsia="de-DE"/>
+        </w:rPr>
+        <w:t>Lessons</w:t>
+      </w:r>
+      <w:proofErr w:type="spellEnd"/>
+      <w:r>
+        <w:rPr>
+          <w:lang w:eastAsia="de-DE"/>
+        </w:rPr>
+        <w:t xml:space="preserve"> </w:t>
+      </w:r>
+      <w:proofErr w:type="spellStart"/>
+      <w:r>
+        <w:rPr>
+          <w:lang w:eastAsia="de-DE"/>
+        </w:rPr>
+        <w:t>Learned</w:t>
+      </w:r>
+      <w:proofErr w:type="spellEnd"/>
+      <w:r>
+        <w:rPr>
+          <w:lang w:eastAsia="de-DE"/>
+        </w:rPr>
+        <w:t>“ ist wird auch hier erst auf die positiven Erfahrungen, welche während des Projekts gesammelt wurden, eingegangen.</w:t>
       </w:r>
     </w:p>
     <w:p>
@@ -1818,7 +1943,77 @@
         <w:rPr>
           <w:lang w:eastAsia="de-DE"/>
         </w:rPr>
-        <w:t>ohne Dokumentation schnell in Chaos ausarten kann, hat sich das Team dazu entschlossen GitHub als Medium zu benutzen um alles was gemacht wird zentral zu speichern und ordentlich zu dokumentieren. Die Erstellung des GitHub Repositories verlief ohne Probleme. Über das ganze Projekt hinweg hat jeder seine Pushes und Merge Request sauber betitelt. Wenn Probleme erkannt wurden, sind diese auch als Issues getracked worden. Falls etwas undeutlich oder unklar für die anderen Teammitglieder war, wurde die Person angesprochen</w:t>
+        <w:t xml:space="preserve">ohne Dokumentation schnell in Chaos ausarten kann, hat sich das Team dazu entschlossen GitHub als Medium zu benutzen um alles was gemacht wird zentral zu speichern und ordentlich zu dokumentieren. Die Erstellung des GitHub </w:t>
+      </w:r>
+      <w:proofErr w:type="spellStart"/>
+      <w:r>
+        <w:rPr>
+          <w:lang w:eastAsia="de-DE"/>
+        </w:rPr>
+        <w:t>Repositories</w:t>
+      </w:r>
+      <w:proofErr w:type="spellEnd"/>
+      <w:r>
+        <w:rPr>
+          <w:lang w:eastAsia="de-DE"/>
+        </w:rPr>
+        <w:t xml:space="preserve"> verlief ohne Probleme. Über das ganze Projekt hinweg hat jeder seine </w:t>
+      </w:r>
+      <w:proofErr w:type="spellStart"/>
+      <w:r>
+        <w:rPr>
+          <w:lang w:eastAsia="de-DE"/>
+        </w:rPr>
+        <w:t>Pushes</w:t>
+      </w:r>
+      <w:proofErr w:type="spellEnd"/>
+      <w:r>
+        <w:rPr>
+          <w:lang w:eastAsia="de-DE"/>
+        </w:rPr>
+        <w:t xml:space="preserve"> und </w:t>
+      </w:r>
+      <w:proofErr w:type="spellStart"/>
+      <w:r>
+        <w:rPr>
+          <w:lang w:eastAsia="de-DE"/>
+        </w:rPr>
+        <w:t>Merge</w:t>
+      </w:r>
+      <w:proofErr w:type="spellEnd"/>
+      <w:r>
+        <w:rPr>
+          <w:lang w:eastAsia="de-DE"/>
+        </w:rPr>
+        <w:t xml:space="preserve"> Request sauber betitelt. Wenn Probleme erkannt wurden, sind diese auch als </w:t>
+      </w:r>
+      <w:proofErr w:type="spellStart"/>
+      <w:r>
+        <w:rPr>
+          <w:lang w:eastAsia="de-DE"/>
+        </w:rPr>
+        <w:t>Issues</w:t>
+      </w:r>
+      <w:proofErr w:type="spellEnd"/>
+      <w:r>
+        <w:rPr>
+          <w:lang w:eastAsia="de-DE"/>
+        </w:rPr>
+        <w:t xml:space="preserve"> </w:t>
+      </w:r>
+      <w:proofErr w:type="spellStart"/>
+      <w:r>
+        <w:rPr>
+          <w:lang w:eastAsia="de-DE"/>
+        </w:rPr>
+        <w:t>getracked</w:t>
+      </w:r>
+      <w:proofErr w:type="spellEnd"/>
+      <w:r>
+        <w:rPr>
+          <w:lang w:eastAsia="de-DE"/>
+        </w:rPr>
+        <w:t xml:space="preserve"> worden. Falls etwas undeutlich oder unklar für die anderen Teammitglieder war, wurde die Person angesprochen</w:t>
       </w:r>
       <w:r>
         <w:rPr>
@@ -1922,7 +2117,21 @@
         <w:rPr>
           <w:lang w:eastAsia="de-DE"/>
         </w:rPr>
-        <w:t>Wie aus dem Projekthandbuch schon hervorgeht ist das Team mithilfe des Scrum Prinzips geleitet worden. Im Gegensatz zu der ersten Hälfte des Projektes wo das Team wöchentliche Sprints absolviert hat</w:t>
+        <w:t xml:space="preserve">Wie aus dem Projekthandbuch schon hervorgeht ist das Team mithilfe des </w:t>
+      </w:r>
+      <w:proofErr w:type="spellStart"/>
+      <w:r>
+        <w:rPr>
+          <w:lang w:eastAsia="de-DE"/>
+        </w:rPr>
+        <w:t>Scrum</w:t>
+      </w:r>
+      <w:proofErr w:type="spellEnd"/>
+      <w:r>
+        <w:rPr>
+          <w:lang w:eastAsia="de-DE"/>
+        </w:rPr>
+        <w:t xml:space="preserve"> Prinzips geleitet worden. Im Gegensatz zu der ersten Hälfte des Projektes wo das Team wöchentliche Sprints absolviert hat</w:t>
       </w:r>
       <w:r>
         <w:rPr>
@@ -1934,7 +2143,19 @@
         <w:rPr>
           <w:lang w:eastAsia="de-DE"/>
         </w:rPr>
-        <w:t xml:space="preserve"> wurde in der zweiten Hälfte des Projektes die länge eines Sprints auf zwei Wochen </w:t>
+        <w:t xml:space="preserve"> wurde in der zweiten Hälfte des Projektes die </w:t>
+      </w:r>
+      <w:r>
+        <w:rPr>
+          <w:lang w:eastAsia="de-DE"/>
+        </w:rPr>
+        <w:t>Länge</w:t>
+      </w:r>
+      <w:r>
+        <w:rPr>
+          <w:lang w:eastAsia="de-DE"/>
+        </w:rPr>
+        <w:t xml:space="preserve"> eines Sprints auf zwei Wochen </w:t>
       </w:r>
       <w:r>
         <w:rPr>
@@ -2195,7 +2416,7 @@
       <w:r>
         <w:t xml:space="preserve"> </w:t>
       </w:r>
-      <w:bookmarkStart w:id="4" w:name="_Toc71655420"/>
+      <w:bookmarkStart w:id="4" w:name="_Toc72279119"/>
       <w:r>
         <w:t>Negative Erfahrungen</w:t>
       </w:r>
@@ -2309,7 +2530,21 @@
         <w:rPr>
           <w:lang w:eastAsia="de-DE"/>
         </w:rPr>
-        <w:t>Weise können schließlich verschiedene Versionen des Modelling Wizzards erstellt werden.</w:t>
+        <w:t xml:space="preserve">Weise können schließlich verschiedene Versionen des Modelling </w:t>
+      </w:r>
+      <w:proofErr w:type="spellStart"/>
+      <w:r>
+        <w:rPr>
+          <w:lang w:eastAsia="de-DE"/>
+        </w:rPr>
+        <w:t>Wizzards</w:t>
+      </w:r>
+      <w:proofErr w:type="spellEnd"/>
+      <w:r>
+        <w:rPr>
+          <w:lang w:eastAsia="de-DE"/>
+        </w:rPr>
+        <w:t xml:space="preserve"> erstellt werden.</w:t>
       </w:r>
     </w:p>
     <w:p>
@@ -2620,7 +2855,25 @@
         <w:rPr>
           <w:lang w:eastAsia="de-DE"/>
         </w:rPr>
-        <w:t xml:space="preserve">. Mit der Qualität des Projekts ist das Team zufrieden, jedoch ist das Projekt wirtschaftlich gesehen schlecht verlaufen, weil </w:t>
+        <w:t>. Mit der Qualität des Projekts ist das Team zufrieden, jedoch ist das Projekt wirtschaftlich gesehen schlecht verlaufen,</w:t>
+      </w:r>
+      <w:r>
+        <w:rPr>
+          <w:lang w:eastAsia="de-DE"/>
+        </w:rPr>
+        <w:t xml:space="preserve"> da parallellaufende Projekte in Mitleidenschaft</w:t>
+      </w:r>
+      <w:r>
+        <w:rPr>
+          <w:lang w:eastAsia="de-DE"/>
+        </w:rPr>
+        <w:t xml:space="preserve"> </w:t>
+      </w:r>
+      <w:r>
+        <w:rPr>
+          <w:lang w:eastAsia="de-DE"/>
+        </w:rPr>
+        <w:t>gezogen wurden. Aus den eben genannten Erlebnissen können folgende Stichpunkte zusammengefasst werden:</w:t>
       </w:r>
     </w:p>
     <w:p>
@@ -2776,14 +3029,221 @@
         <w:rPr>
           <w:lang w:eastAsia="de-DE"/>
         </w:rPr>
-        <w:t xml:space="preserve">Projekt war teilweise von der Entscheidung einer Person abhängig (Raj </w:t>
-      </w:r>
-      <w:r>
-        <w:rPr>
-          <w:lang w:eastAsia="de-DE"/>
-        </w:rPr>
-        <w:t>Kumarpulaparthi</w:t>
-      </w:r>
+        <w:t>Projekt war teilweise von der Entscheidung einer Person abhängig</w:t>
+      </w:r>
+      <w:r>
+        <w:rPr>
+          <w:lang w:eastAsia="de-DE"/>
+        </w:rPr>
+        <w:t>.</w:t>
+      </w:r>
+    </w:p>
+    <w:p>
+      <w:pPr>
+        <w:rPr>
+          <w:lang w:eastAsia="de-DE"/>
+        </w:rPr>
+      </w:pPr>
+    </w:p>
+    <w:p>
+      <w:pPr>
+        <w:rPr>
+          <w:lang w:eastAsia="de-DE"/>
+        </w:rPr>
+      </w:pPr>
+    </w:p>
+    <w:p>
+      <w:pPr>
+        <w:rPr>
+          <w:lang w:eastAsia="de-DE"/>
+        </w:rPr>
+      </w:pPr>
+    </w:p>
+    <w:p>
+      <w:pPr>
+        <w:rPr>
+          <w:lang w:eastAsia="de-DE"/>
+        </w:rPr>
+      </w:pPr>
+    </w:p>
+    <w:p>
+      <w:pPr>
+        <w:pStyle w:val="berschrift1"/>
+      </w:pPr>
+      <w:r>
+        <w:t xml:space="preserve"> </w:t>
+      </w:r>
+      <w:bookmarkStart w:id="5" w:name="_Toc72279120"/>
+      <w:r>
+        <w:t xml:space="preserve">Was </w:t>
+      </w:r>
+      <w:r>
+        <w:t xml:space="preserve">das Team daraus </w:t>
+      </w:r>
+      <w:r>
+        <w:t>gelernt hat</w:t>
+      </w:r>
+      <w:bookmarkEnd w:id="5"/>
+    </w:p>
+    <w:p>
+      <w:pPr>
+        <w:rPr>
+          <w:lang w:eastAsia="de-DE"/>
+        </w:rPr>
+      </w:pPr>
+    </w:p>
+    <w:p>
+      <w:pPr>
+        <w:rPr>
+          <w:lang w:eastAsia="de-DE"/>
+        </w:rPr>
+      </w:pPr>
+      <w:r>
+        <w:rPr>
+          <w:lang w:eastAsia="de-DE"/>
+        </w:rPr>
+        <w:t xml:space="preserve">Nachdem sowohl die positiven als auch die negativen Erlebnisse beschrieben wurden, kann man nun Lektionen festlegen. Diese Lektionen sollen es dem Team später ermöglichen weniger Probleme </w:t>
+      </w:r>
+      <w:r>
+        <w:rPr>
+          <w:lang w:eastAsia="de-DE"/>
+        </w:rPr>
+        <w:t xml:space="preserve">während ihrer Projekte zu begegnen. </w:t>
+      </w:r>
+      <w:r>
+        <w:rPr>
+          <w:lang w:eastAsia="de-DE"/>
+        </w:rPr>
+        <w:t>Um vollständig vorbereitet zu sein sollte das komplette Team vorher an einem GitHub Workshop teilgenommen haben. Durch diesen Workshop ist das Team optimal auf eine Zusammenarbeit mit GitHub geschult.</w:t>
+      </w:r>
+    </w:p>
+    <w:p>
+      <w:pPr>
+        <w:rPr>
+          <w:lang w:eastAsia="de-DE"/>
+        </w:rPr>
+      </w:pPr>
+      <w:r>
+        <w:rPr>
+          <w:lang w:eastAsia="de-DE"/>
+        </w:rPr>
+        <w:t xml:space="preserve">Die zweite und auch größere Lektion ist </w:t>
+      </w:r>
+      <w:r>
+        <w:rPr>
+          <w:lang w:eastAsia="de-DE"/>
+        </w:rPr>
+        <w:t xml:space="preserve">einen Kick-Off mit dem Kunden zu planen und alle Stakeholder an einen Tisch zu kriegen. Dieser Kick-Off kann auch über mehrere Tage gehen. Mithilfe dieses ausführlichen ersten Termins kann das gesamte Team auf den gleichen Stand des Kunden gebracht werden, hier werden unter anderem Kontaktdaten das vorherigen Entwicklerteams ermittelt, falls es einen geben sollte. Zusätzlich werden hier auch alle erforderlichen Workflows, bekannte Probleme, vorgestellte </w:t>
+      </w:r>
+      <w:r>
+        <w:rPr>
+          <w:lang w:eastAsia="de-DE"/>
+        </w:rPr>
+        <w:t>Verbesserungen, komplette Neuentwicklungen aufgezeigt. Das Team sollte nach diesem ersten Kick-Off wissen was zu tun ist und den Kunden nicht mehr löchern müssen.</w:t>
+      </w:r>
+    </w:p>
+    <w:p>
+      <w:pPr>
+        <w:rPr>
+          <w:lang w:eastAsia="de-DE"/>
+        </w:rPr>
+      </w:pPr>
+      <w:r>
+        <w:rPr>
+          <w:lang w:eastAsia="de-DE"/>
+        </w:rPr>
+        <w:t>Nachdem das Team sehr viel Zeit damit verbracht hat, den Code zu analysieren und nicht durch nur Eigeninitiative dieses Konstrukt vollständig verstehen konnte, ist es Sinnvoll bei Entwicklungen, die nicht durch unsere Firma durchgeführt wurden, eine vollständige Codeanalyse vor Projektstart durchzuführen. Hierbei kann ohne viel Aufwand erkannt werden in welchem Zustand sich der Code befindet.</w:t>
+      </w:r>
+      <w:r>
+        <w:rPr>
+          <w:lang w:eastAsia="de-DE"/>
+        </w:rPr>
+        <w:t xml:space="preserve"> Es werden Code Richtlinien von dem Team aufgestellt, welche für das Team aber auch für die Firma gelten. Beispiele für Richtlinien sind Prinzipien wie „Dekomposition“</w:t>
+      </w:r>
+      <w:r>
+        <w:rPr>
+          <w:lang w:eastAsia="de-DE"/>
+        </w:rPr>
+        <w:t xml:space="preserve"> (Komplexe Probleme in kleine leichter zu lösende Probleme aufteilen)</w:t>
+      </w:r>
+      <w:r>
+        <w:rPr>
+          <w:lang w:eastAsia="de-DE"/>
+        </w:rPr>
+        <w:t xml:space="preserve"> </w:t>
+      </w:r>
+      <w:r>
+        <w:rPr>
+          <w:lang w:eastAsia="de-DE"/>
+        </w:rPr>
+        <w:t>und</w:t>
+      </w:r>
+      <w:r>
+        <w:rPr>
+          <w:lang w:eastAsia="de-DE"/>
+        </w:rPr>
+        <w:t xml:space="preserve"> auch „D.R.Y</w:t>
+      </w:r>
+      <w:r>
+        <w:rPr>
+          <w:lang w:eastAsia="de-DE"/>
+        </w:rPr>
+        <w:t>.</w:t>
+      </w:r>
+      <w:r>
+        <w:rPr>
+          <w:lang w:eastAsia="de-DE"/>
+        </w:rPr>
+        <w:t>“ (</w:t>
+      </w:r>
+      <w:proofErr w:type="spellStart"/>
+      <w:r>
+        <w:rPr>
+          <w:b/>
+          <w:lang w:eastAsia="de-DE"/>
+        </w:rPr>
+        <w:t>D</w:t>
+      </w:r>
+      <w:r>
+        <w:rPr>
+          <w:lang w:eastAsia="de-DE"/>
+        </w:rPr>
+        <w:t>on’t</w:t>
+      </w:r>
+      <w:proofErr w:type="spellEnd"/>
+      <w:r>
+        <w:rPr>
+          <w:lang w:eastAsia="de-DE"/>
+        </w:rPr>
+        <w:t xml:space="preserve"> </w:t>
+      </w:r>
+      <w:r>
+        <w:rPr>
+          <w:b/>
+          <w:lang w:eastAsia="de-DE"/>
+        </w:rPr>
+        <w:t>R</w:t>
+      </w:r>
+      <w:r>
+        <w:rPr>
+          <w:lang w:eastAsia="de-DE"/>
+        </w:rPr>
+        <w:t xml:space="preserve">epeat </w:t>
+      </w:r>
+      <w:proofErr w:type="spellStart"/>
+      <w:r>
+        <w:rPr>
+          <w:b/>
+        </w:rPr>
+        <w:t>Y</w:t>
+      </w:r>
+      <w:r>
+        <w:rPr>
+          <w:lang w:eastAsia="de-DE"/>
+        </w:rPr>
+        <w:t>ourself</w:t>
+      </w:r>
+      <w:proofErr w:type="spellEnd"/>
       <w:r>
         <w:rPr>
           <w:lang w:eastAsia="de-DE"/>
@@ -2803,174 +3263,181 @@
           <w:lang w:eastAsia="de-DE"/>
         </w:rPr>
       </w:pPr>
-    </w:p>
-    <w:p>
-      <w:pPr>
-        <w:rPr>
-          <w:lang w:eastAsia="de-DE"/>
-        </w:rPr>
-      </w:pPr>
-    </w:p>
-    <w:p>
-      <w:pPr>
-        <w:rPr>
-          <w:lang w:eastAsia="de-DE"/>
-        </w:rPr>
-      </w:pPr>
-    </w:p>
-    <w:p>
-      <w:pPr>
-        <w:rPr>
-          <w:lang w:eastAsia="de-DE"/>
-        </w:rPr>
-      </w:pPr>
-    </w:p>
-    <w:p>
-      <w:pPr>
-        <w:pStyle w:val="berschrift1"/>
-      </w:pPr>
-      <w:r>
-        <w:lastRenderedPageBreak/>
+      <w:r>
+        <w:rPr>
+          <w:lang w:eastAsia="de-DE"/>
+        </w:rPr>
+        <w:t xml:space="preserve">Mithilfe dieser Richtlinien kann man bewerten wie die gegebene Code Qualität ist. Nach dieser ersten Bewertung kann man </w:t>
+      </w:r>
+      <w:r>
+        <w:rPr>
+          <w:lang w:eastAsia="de-DE"/>
+        </w:rPr>
+        <w:t>einen ersten Kostenvoranschlag an den Kunden senden. Je nach Code Qualität muss der PM mehr oder weniger Zeit für das Projekt einplanen. Mit dieser Methode kann der PM genug Zeit für das Projekt einplanen, um damit keine anderen Projekte zu gefährden.</w:t>
+      </w:r>
+      <w:r>
+        <w:rPr>
+          <w:lang w:eastAsia="de-DE"/>
+        </w:rPr>
         <w:t xml:space="preserve"> </w:t>
       </w:r>
-      <w:bookmarkStart w:id="5" w:name="_Toc71655421"/>
-      <w:r>
-        <w:t xml:space="preserve">Was </w:t>
-      </w:r>
-      <w:r>
-        <w:t xml:space="preserve">das Team daraus </w:t>
-      </w:r>
-      <w:r>
-        <w:t>gelernt hat</w:t>
-      </w:r>
-      <w:bookmarkEnd w:id="5"/>
-    </w:p>
-    <w:p>
-      <w:pPr>
-        <w:rPr>
-          <w:lang w:eastAsia="de-DE"/>
-        </w:rPr>
-      </w:pPr>
-    </w:p>
-    <w:p>
-      <w:pPr>
-        <w:pStyle w:val="Listenabsatz"/>
-        <w:numPr>
-          <w:ilvl w:val="0"/>
-          <w:numId w:val="5"/>
-        </w:numPr>
-        <w:rPr>
-          <w:lang w:eastAsia="de-DE"/>
-        </w:rPr>
-      </w:pPr>
-      <w:r>
-        <w:rPr>
-          <w:lang w:eastAsia="de-DE"/>
-        </w:rPr>
-        <w:t>Verbindlicher Workshop, um das Arbeiten mit GitHub zu vereinfachen.</w:t>
-      </w:r>
-    </w:p>
-    <w:p>
-      <w:pPr>
-        <w:pStyle w:val="Listenabsatz"/>
-        <w:numPr>
-          <w:ilvl w:val="0"/>
-          <w:numId w:val="5"/>
-        </w:numPr>
-        <w:rPr>
-          <w:lang w:eastAsia="de-DE"/>
-        </w:rPr>
-      </w:pPr>
-      <w:r>
-        <w:rPr>
-          <w:lang w:eastAsia="de-DE"/>
-        </w:rPr>
-        <w:t>Einen gewissen Standard für Anforderung eines Kunden festlegen, damit es nicht zu unverhältnismäßig vielen Fragen vor Projektstart kommt</w:t>
-      </w:r>
-      <w:r>
-        <w:rPr>
-          <w:lang w:eastAsia="de-DE"/>
-        </w:rPr>
-        <w:t>.</w:t>
-      </w:r>
-    </w:p>
-    <w:p>
-      <w:pPr>
-        <w:pStyle w:val="Listenabsatz"/>
-        <w:numPr>
-          <w:ilvl w:val="0"/>
-          <w:numId w:val="5"/>
-        </w:numPr>
-        <w:rPr>
-          <w:lang w:eastAsia="de-DE"/>
-        </w:rPr>
-      </w:pPr>
-      <w:r>
-        <w:rPr>
-          <w:lang w:eastAsia="de-DE"/>
-        </w:rPr>
-        <w:t>Bei unbekannter Software, eine ausführliche Demonstration und Einführung von dem Kunden verlangen</w:t>
-      </w:r>
-    </w:p>
-    <w:p>
-      <w:pPr>
-        <w:pStyle w:val="Listenabsatz"/>
-        <w:numPr>
-          <w:ilvl w:val="0"/>
-          <w:numId w:val="5"/>
-        </w:numPr>
-        <w:rPr>
-          <w:lang w:eastAsia="de-DE"/>
-        </w:rPr>
-      </w:pPr>
-      <w:r>
-        <w:rPr>
-          <w:lang w:eastAsia="de-DE"/>
-        </w:rPr>
-        <w:t>Sich von Kunden informieren lassen, ob es verheerende Bugs gibt</w:t>
-      </w:r>
-      <w:r>
-        <w:rPr>
-          <w:lang w:eastAsia="de-DE"/>
-        </w:rPr>
-        <w:t xml:space="preserve"> (</w:t>
-      </w:r>
-      <w:r>
-        <w:rPr>
-          <w:lang w:eastAsia="de-DE"/>
-        </w:rPr>
-        <w:t>Software</w:t>
-      </w:r>
-      <w:r>
-        <w:rPr>
-          <w:lang w:eastAsia="de-DE"/>
-        </w:rPr>
-        <w:t xml:space="preserve"> die Desktops löschen)</w:t>
-      </w:r>
-      <w:r>
-        <w:rPr>
-          <w:lang w:eastAsia="de-DE"/>
-        </w:rPr>
-        <w:t xml:space="preserve">. </w:t>
-      </w:r>
-    </w:p>
-    <w:p>
-      <w:pPr>
-        <w:pStyle w:val="Listenabsatz"/>
-        <w:numPr>
-          <w:ilvl w:val="0"/>
-          <w:numId w:val="5"/>
-        </w:numPr>
-        <w:rPr>
-          <w:lang w:eastAsia="de-DE"/>
-        </w:rPr>
-      </w:pPr>
-      <w:r>
-        <w:rPr>
-          <w:lang w:eastAsia="de-DE"/>
-        </w:rPr>
-        <w:t>Einen Workshop mit dem Kunden vereinbaren, wo alle Stakeholder an einen Tisch kommen und den Auftrag von vorne bis hinten durchleuchten. Falls es wie hier in einem so schlecht dokumentierten und schlimmen Zustand übergeben werden soll, wo es nur noch von einer Person abhängig ist, ob das Projekt ein Erfolg wird. Den Auftrag ablehnen oder durch einen deutlich höheren Mehraufwand (wie eine Neuentwicklung) einen deutlich höheren Preis ansetzen.</w:t>
-      </w:r>
+    </w:p>
+    <w:p>
+      <w:pPr>
+        <w:rPr>
+          <w:lang w:eastAsia="de-DE"/>
+        </w:rPr>
+      </w:pPr>
+    </w:p>
+    <w:tbl>
+      <w:tblPr>
+        <w:tblStyle w:val="Tabellenraster"/>
+        <w:tblW w:w="0" w:type="auto"/>
+        <w:tblLook w:val="04A0" w:firstRow="1" w:lastRow="0" w:firstColumn="1" w:lastColumn="0" w:noHBand="0" w:noVBand="1"/>
+      </w:tblPr>
+      <w:tblGrid>
+        <w:gridCol w:w="1555"/>
+        <w:gridCol w:w="7507"/>
+      </w:tblGrid>
+      <w:tr>
+        <w:tc>
+          <w:tcPr>
+            <w:tcW w:w="1555" w:type="dxa"/>
+          </w:tcPr>
+          <w:p>
+            <w:pPr>
+              <w:rPr>
+                <w:lang w:eastAsia="de-DE"/>
+              </w:rPr>
+            </w:pPr>
+            <w:r>
+              <w:rPr>
+                <w:lang w:eastAsia="de-DE"/>
+              </w:rPr>
+              <w:t>Lektion 1</w:t>
+            </w:r>
+          </w:p>
+        </w:tc>
+        <w:tc>
+          <w:tcPr>
+            <w:tcW w:w="7507" w:type="dxa"/>
+          </w:tcPr>
+          <w:p>
+            <w:pPr>
+              <w:rPr>
+                <w:lang w:eastAsia="de-DE"/>
+              </w:rPr>
+            </w:pPr>
+            <w:r>
+              <w:rPr>
+                <w:lang w:eastAsia="de-DE"/>
+              </w:rPr>
+              <w:t>Teammitglieder, welche nicht mit dem Umgang von GitHub geschult sind, sollten vor Kundenprojekten einen Workshop besuchen.</w:t>
+            </w:r>
+          </w:p>
+        </w:tc>
+      </w:tr>
+      <w:tr>
+        <w:tc>
+          <w:tcPr>
+            <w:tcW w:w="1555" w:type="dxa"/>
+          </w:tcPr>
+          <w:p>
+            <w:pPr>
+              <w:rPr>
+                <w:lang w:eastAsia="de-DE"/>
+              </w:rPr>
+            </w:pPr>
+            <w:r>
+              <w:rPr>
+                <w:lang w:eastAsia="de-DE"/>
+              </w:rPr>
+              <w:t>Lektion 2</w:t>
+            </w:r>
+          </w:p>
+        </w:tc>
+        <w:tc>
+          <w:tcPr>
+            <w:tcW w:w="7507" w:type="dxa"/>
+          </w:tcPr>
+          <w:p>
+            <w:pPr>
+              <w:rPr>
+                <w:lang w:eastAsia="de-DE"/>
+              </w:rPr>
+            </w:pPr>
+            <w:r>
+              <w:rPr>
+                <w:lang w:eastAsia="de-DE"/>
+              </w:rPr>
+              <w:t xml:space="preserve">Kick-Off mit dem Kunden einplanen. Dort </w:t>
+            </w:r>
+            <w:r>
+              <w:rPr>
+                <w:lang w:eastAsia="de-DE"/>
+              </w:rPr>
+              <w:t>werden bekannte Probleme, vorgestellte Verbesserungen, komplette Neuentwicklungen und alle erforderlichen Workflows aufgezeigt.</w:t>
+            </w:r>
+          </w:p>
+        </w:tc>
+      </w:tr>
+      <w:tr>
+        <w:tc>
+          <w:tcPr>
+            <w:tcW w:w="1555" w:type="dxa"/>
+          </w:tcPr>
+          <w:p>
+            <w:pPr>
+              <w:rPr>
+                <w:lang w:eastAsia="de-DE"/>
+              </w:rPr>
+            </w:pPr>
+            <w:r>
+              <w:rPr>
+                <w:lang w:eastAsia="de-DE"/>
+              </w:rPr>
+              <w:t>Lektion 3</w:t>
+            </w:r>
+          </w:p>
+        </w:tc>
+        <w:tc>
+          <w:tcPr>
+            <w:tcW w:w="7507" w:type="dxa"/>
+          </w:tcPr>
+          <w:p>
+            <w:pPr>
+              <w:rPr>
+                <w:lang w:eastAsia="de-DE"/>
+              </w:rPr>
+            </w:pPr>
+            <w:r>
+              <w:rPr>
+                <w:lang w:eastAsia="de-DE"/>
+              </w:rPr>
+              <w:t xml:space="preserve">Wenn die Entwicklung an einem Vorgängerprojekt anknüpft, immer die Codequalität mithilfe der Richtlinien überprüfen und eine Zeiteinschätzung abgeben, um das Projekt </w:t>
+            </w:r>
+            <w:r>
+              <w:rPr>
+                <w:lang w:eastAsia="de-DE"/>
+              </w:rPr>
+              <w:t>aufwandstechnisch</w:t>
+            </w:r>
+            <w:r>
+              <w:rPr>
+                <w:lang w:eastAsia="de-DE"/>
+              </w:rPr>
+              <w:t xml:space="preserve"> richtig einschätzen zu können.</w:t>
+            </w:r>
+          </w:p>
+        </w:tc>
+      </w:tr>
+    </w:tbl>
+    <w:p>
+      <w:pPr>
+        <w:rPr>
+          <w:lang w:eastAsia="de-DE"/>
+        </w:rPr>
+      </w:pPr>
     </w:p>
     <w:sectPr>
       <w:footerReference w:type="default" r:id="rId14"/>
@@ -3018,6 +3485,7 @@
         <w:docPartUnique/>
       </w:docPartObj>
     </w:sdtPr>
+    <w:sdtEndPr/>
     <w:sdtContent>
       <w:p>
         <w:pPr>
@@ -3111,12 +3579,37 @@
       </w:rPr>
       <w:tab/>
     </w:r>
+    <w:proofErr w:type="spellStart"/>
     <w:r>
       <w:rPr>
         <w:rFonts w:ascii="Calibri" w:hAnsi="Calibri" w:cs="Calibri"/>
         <w:lang w:val="en-GB"/>
       </w:rPr>
-      <w:t>Modellling Wizzard | TINF19C | Team 2 | 17/04/2021</w:t>
+      <w:t>Modellling</w:t>
+    </w:r>
+    <w:proofErr w:type="spellEnd"/>
+    <w:r>
+      <w:rPr>
+        <w:rFonts w:ascii="Calibri" w:hAnsi="Calibri" w:cs="Calibri"/>
+        <w:lang w:val="en-GB"/>
+      </w:rPr>
+      <w:t xml:space="preserve"> </w:t>
+    </w:r>
+    <w:proofErr w:type="spellStart"/>
+    <w:r>
+      <w:rPr>
+        <w:rFonts w:ascii="Calibri" w:hAnsi="Calibri" w:cs="Calibri"/>
+        <w:lang w:val="en-GB"/>
+      </w:rPr>
+      <w:t>Wizzard</w:t>
+    </w:r>
+    <w:proofErr w:type="spellEnd"/>
+    <w:r>
+      <w:rPr>
+        <w:rFonts w:ascii="Calibri" w:hAnsi="Calibri" w:cs="Calibri"/>
+        <w:lang w:val="en-GB"/>
+      </w:rPr>
+      <w:t xml:space="preserve"> | TINF19C | Team 2 | 17/04/2021</w:t>
     </w:r>
     <w:r>
       <w:rPr>
@@ -4337,6 +4830,25 @@
       <w:contextualSpacing/>
     </w:pPr>
   </w:style>
+  <w:style w:type="table" w:styleId="Tabellenraster">
+    <w:name w:val="Table Grid"/>
+    <w:basedOn w:val="NormaleTabelle"/>
+    <w:uiPriority w:val="39"/>
+    <w:rsid w:val="00D447FD"/>
+    <w:pPr>
+      <w:spacing w:after="0" w:line="240" w:lineRule="auto"/>
+    </w:pPr>
+    <w:tblPr>
+      <w:tblBorders>
+        <w:top w:val="single" w:sz="4" w:space="0" w:color="auto"/>
+        <w:left w:val="single" w:sz="4" w:space="0" w:color="auto"/>
+        <w:bottom w:val="single" w:sz="4" w:space="0" w:color="auto"/>
+        <w:right w:val="single" w:sz="4" w:space="0" w:color="auto"/>
+        <w:insideH w:val="single" w:sz="4" w:space="0" w:color="auto"/>
+        <w:insideV w:val="single" w:sz="4" w:space="0" w:color="auto"/>
+      </w:tblBorders>
+    </w:tblPr>
+  </w:style>
 </w:styles>
 </file>
 

</xml_diff>